<commit_message>
first two get endpoints built and tested with postman
</commit_message>
<xml_diff>
--- a/documents/Endpoints.docx
+++ b/documents/Endpoints.docx
@@ -150,6 +150,117 @@
         </w:numPr>
       </w:pPr>
       <w:r>
+        <w:t>Auth Controller</w:t>
+      </w:r>
+    </w:p>
+    <w:p>
+      <w:pPr>
+        <w:pStyle w:val="ListParagraph"/>
+        <w:numPr>
+          <w:ilvl w:val="1"/>
+          <w:numId w:val="3"/>
+        </w:numPr>
+      </w:pPr>
+      <w:r>
+        <w:t xml:space="preserve">Look at previous project for </w:t>
+      </w:r>
+      <w:proofErr w:type="gramStart"/>
+      <w:r>
+        <w:t>examples</w:t>
+      </w:r>
+      <w:proofErr w:type="gramEnd"/>
+    </w:p>
+    <w:p>
+      <w:pPr>
+        <w:pStyle w:val="ListParagraph"/>
+        <w:numPr>
+          <w:ilvl w:val="1"/>
+          <w:numId w:val="3"/>
+        </w:numPr>
+      </w:pPr>
+      <w:r>
+        <w:t>POST – login</w:t>
+      </w:r>
+    </w:p>
+    <w:p>
+      <w:pPr>
+        <w:pStyle w:val="ListParagraph"/>
+        <w:numPr>
+          <w:ilvl w:val="2"/>
+          <w:numId w:val="3"/>
+        </w:numPr>
+      </w:pPr>
+      <w:r>
+        <w:t>/</w:t>
+      </w:r>
+      <w:proofErr w:type="gramStart"/>
+      <w:r>
+        <w:t>login</w:t>
+      </w:r>
+      <w:proofErr w:type="gramEnd"/>
+    </w:p>
+    <w:p>
+      <w:pPr>
+        <w:pStyle w:val="ListParagraph"/>
+        <w:numPr>
+          <w:ilvl w:val="2"/>
+          <w:numId w:val="3"/>
+        </w:numPr>
+      </w:pPr>
+      <w:r>
+        <w:t>Body: credentials</w:t>
+      </w:r>
+    </w:p>
+    <w:p>
+      <w:pPr>
+        <w:pStyle w:val="ListParagraph"/>
+        <w:numPr>
+          <w:ilvl w:val="1"/>
+          <w:numId w:val="3"/>
+        </w:numPr>
+      </w:pPr>
+      <w:r>
+        <w:t>POST – register</w:t>
+      </w:r>
+    </w:p>
+    <w:p>
+      <w:pPr>
+        <w:pStyle w:val="ListParagraph"/>
+        <w:numPr>
+          <w:ilvl w:val="2"/>
+          <w:numId w:val="3"/>
+        </w:numPr>
+      </w:pPr>
+      <w:r>
+        <w:t>/</w:t>
+      </w:r>
+      <w:proofErr w:type="gramStart"/>
+      <w:r>
+        <w:t>register</w:t>
+      </w:r>
+      <w:proofErr w:type="gramEnd"/>
+    </w:p>
+    <w:p>
+      <w:pPr>
+        <w:pStyle w:val="ListParagraph"/>
+        <w:numPr>
+          <w:ilvl w:val="2"/>
+          <w:numId w:val="3"/>
+        </w:numPr>
+      </w:pPr>
+      <w:r>
+        <w:t>Body: new user information</w:t>
+      </w:r>
+    </w:p>
+    <w:p>
+      <w:pPr>
+        <w:pStyle w:val="ListParagraph"/>
+        <w:numPr>
+          <w:ilvl w:val="0"/>
+          <w:numId w:val="3"/>
+        </w:numPr>
+      </w:pPr>
+      <w:r>
         <w:t>Ticket Controller</w:t>
       </w:r>
     </w:p>
@@ -222,6 +333,15 @@
       <w:pPr>
         <w:pStyle w:val="ListParagraph"/>
         <w:numPr>
+          <w:ilvl w:val="3"/>
+          <w:numId w:val="3"/>
+        </w:numPr>
+      </w:pPr>
+    </w:p>
+    <w:p>
+      <w:pPr>
+        <w:pStyle w:val="ListParagraph"/>
+        <w:numPr>
           <w:ilvl w:val="1"/>
           <w:numId w:val="3"/>
         </w:numPr>
@@ -455,6 +575,7 @@
       </w:pPr>
       <w:proofErr w:type="spellStart"/>
       <w:r>
+        <w:lastRenderedPageBreak/>
         <w:t>newTicket</w:t>
       </w:r>
       <w:proofErr w:type="spellEnd"/>
@@ -503,26 +624,32 @@
       </w:pPr>
       <w:proofErr w:type="spellStart"/>
       <w:r>
-        <w:t>editTicket</w:t>
-      </w:r>
-      <w:proofErr w:type="spellEnd"/>
-    </w:p>
-    <w:p>
-      <w:pPr>
-        <w:pStyle w:val="ListParagraph"/>
-        <w:numPr>
-          <w:ilvl w:val="3"/>
-          <w:numId w:val="3"/>
-        </w:numPr>
-      </w:pPr>
-      <w:r>
-        <w:t xml:space="preserve">This is where User and Bike information can be updated as </w:t>
-      </w:r>
-      <w:proofErr w:type="gramStart"/>
-      <w:r>
-        <w:t>well</w:t>
-      </w:r>
-      <w:proofErr w:type="gramEnd"/>
+        <w:t>editTi</w:t>
+      </w:r>
+      <w:r>
+        <w:t>ck</w:t>
+      </w:r>
+      <w:r>
+        <w:t>et</w:t>
+      </w:r>
+      <w:proofErr w:type="spellEnd"/>
+    </w:p>
+    <w:p>
+      <w:pPr>
+        <w:pStyle w:val="ListParagraph"/>
+        <w:numPr>
+          <w:ilvl w:val="2"/>
+          <w:numId w:val="3"/>
+        </w:numPr>
+      </w:pPr>
+      <w:r>
+        <w:t>update notes/status/</w:t>
+      </w:r>
+      <w:proofErr w:type="spellStart"/>
+      <w:r>
+        <w:t>due_date</w:t>
+      </w:r>
+      <w:proofErr w:type="spellEnd"/>
     </w:p>
     <w:p>
       <w:pPr>
@@ -584,57 +711,803 @@
         </w:numPr>
       </w:pPr>
       <w:r>
-        <w:t>User Controller</w:t>
-      </w:r>
-    </w:p>
-    <w:p>
-      <w:pPr>
-        <w:pStyle w:val="ListParagraph"/>
-        <w:numPr>
-          <w:ilvl w:val="1"/>
-          <w:numId w:val="3"/>
-        </w:numPr>
-      </w:pPr>
+        <w:t>Ticket Items Controller</w:t>
+      </w:r>
+    </w:p>
+    <w:p>
+      <w:pPr>
+        <w:pStyle w:val="ListParagraph"/>
+        <w:numPr>
+          <w:ilvl w:val="1"/>
+          <w:numId w:val="3"/>
+        </w:numPr>
+      </w:pPr>
+      <w:r>
+        <w:t>GET –</w:t>
+      </w:r>
+      <w:r>
+        <w:t xml:space="preserve"> all</w:t>
+      </w:r>
+      <w:r>
+        <w:t xml:space="preserve"> items by ticket </w:t>
+      </w:r>
+      <w:proofErr w:type="gramStart"/>
+      <w:r>
+        <w:t>ID</w:t>
+      </w:r>
+      <w:proofErr w:type="gramEnd"/>
+    </w:p>
+    <w:p>
+      <w:pPr>
+        <w:pStyle w:val="ListParagraph"/>
+        <w:numPr>
+          <w:ilvl w:val="2"/>
+          <w:numId w:val="3"/>
+        </w:numPr>
+      </w:pPr>
+      <w:r>
+        <w:t>/ticke</w:t>
+      </w:r>
+      <w:r>
+        <w:t>ts/items/:</w:t>
+      </w:r>
+      <w:proofErr w:type="spellStart"/>
+      <w:r>
+        <w:t>ticketId</w:t>
+      </w:r>
+      <w:proofErr w:type="spellEnd"/>
+    </w:p>
+    <w:p>
+      <w:pPr>
+        <w:pStyle w:val="ListParagraph"/>
+        <w:numPr>
+          <w:ilvl w:val="2"/>
+          <w:numId w:val="3"/>
+        </w:numPr>
+      </w:pPr>
+      <w:proofErr w:type="spellStart"/>
+      <w:r>
+        <w:t>getTicketItems</w:t>
+      </w:r>
+      <w:proofErr w:type="spellEnd"/>
+    </w:p>
+    <w:p>
+      <w:pPr>
+        <w:pStyle w:val="ListParagraph"/>
+        <w:numPr>
+          <w:ilvl w:val="1"/>
+          <w:numId w:val="3"/>
+        </w:numPr>
+      </w:pPr>
+      <w:r>
+        <w:t xml:space="preserve">GET – ticket total by ticket </w:t>
+      </w:r>
+      <w:proofErr w:type="gramStart"/>
+      <w:r>
+        <w:t>ID</w:t>
+      </w:r>
+      <w:proofErr w:type="gramEnd"/>
+    </w:p>
+    <w:p>
+      <w:pPr>
+        <w:pStyle w:val="ListParagraph"/>
+        <w:numPr>
+          <w:ilvl w:val="2"/>
+          <w:numId w:val="3"/>
+        </w:numPr>
+      </w:pPr>
+      <w:r>
+        <w:t>/tickets/total/:</w:t>
+      </w:r>
+      <w:proofErr w:type="spellStart"/>
+      <w:r>
+        <w:t>ticketId</w:t>
+      </w:r>
+      <w:proofErr w:type="spellEnd"/>
+    </w:p>
+    <w:p>
+      <w:pPr>
+        <w:pStyle w:val="ListParagraph"/>
+        <w:numPr>
+          <w:ilvl w:val="2"/>
+          <w:numId w:val="3"/>
+        </w:numPr>
+      </w:pPr>
+      <w:proofErr w:type="spellStart"/>
+      <w:r>
+        <w:t>getTicketTotal</w:t>
+      </w:r>
+      <w:proofErr w:type="spellEnd"/>
+    </w:p>
+    <w:p>
+      <w:pPr>
+        <w:pStyle w:val="ListParagraph"/>
+        <w:numPr>
+          <w:ilvl w:val="1"/>
+          <w:numId w:val="3"/>
+        </w:numPr>
+      </w:pPr>
+      <w:r>
+        <w:t xml:space="preserve">POST – add </w:t>
+      </w:r>
+      <w:proofErr w:type="spellStart"/>
+      <w:r>
+        <w:t>ticketLabor</w:t>
+      </w:r>
+      <w:proofErr w:type="spellEnd"/>
+      <w:r>
+        <w:t xml:space="preserve"> </w:t>
+      </w:r>
+      <w:proofErr w:type="gramStart"/>
+      <w:r>
+        <w:t>item</w:t>
+      </w:r>
+      <w:proofErr w:type="gramEnd"/>
+    </w:p>
+    <w:p>
+      <w:pPr>
+        <w:pStyle w:val="ListParagraph"/>
+        <w:numPr>
+          <w:ilvl w:val="2"/>
+          <w:numId w:val="3"/>
+        </w:numPr>
+      </w:pPr>
+      <w:r>
+        <w:t>/tickets/labor</w:t>
+      </w:r>
+    </w:p>
+    <w:p>
+      <w:pPr>
+        <w:pStyle w:val="ListParagraph"/>
+        <w:numPr>
+          <w:ilvl w:val="2"/>
+          <w:numId w:val="3"/>
+        </w:numPr>
+      </w:pPr>
+      <w:r>
+        <w:t xml:space="preserve">Body: </w:t>
+      </w:r>
+      <w:proofErr w:type="spellStart"/>
+      <w:r>
+        <w:t>ticketId</w:t>
+      </w:r>
+      <w:proofErr w:type="spellEnd"/>
+      <w:r>
+        <w:t xml:space="preserve">, </w:t>
+      </w:r>
+      <w:proofErr w:type="spellStart"/>
+      <w:r>
+        <w:t>laborId</w:t>
+      </w:r>
+      <w:proofErr w:type="spellEnd"/>
+    </w:p>
+    <w:p>
+      <w:pPr>
+        <w:pStyle w:val="ListParagraph"/>
+        <w:numPr>
+          <w:ilvl w:val="2"/>
+          <w:numId w:val="3"/>
+        </w:numPr>
+      </w:pPr>
+      <w:proofErr w:type="spellStart"/>
+      <w:r>
+        <w:t>addTicketLabor</w:t>
+      </w:r>
+      <w:proofErr w:type="spellEnd"/>
+    </w:p>
+    <w:p>
+      <w:pPr>
+        <w:pStyle w:val="ListParagraph"/>
+        <w:numPr>
+          <w:ilvl w:val="1"/>
+          <w:numId w:val="3"/>
+        </w:numPr>
+      </w:pPr>
+      <w:r>
+        <w:t xml:space="preserve">PUT – Update </w:t>
+      </w:r>
+      <w:proofErr w:type="spellStart"/>
+      <w:r>
+        <w:t>ticketLabor</w:t>
+      </w:r>
+      <w:proofErr w:type="spellEnd"/>
+      <w:r>
+        <w:t xml:space="preserve"> </w:t>
+      </w:r>
+      <w:proofErr w:type="gramStart"/>
+      <w:r>
+        <w:t>quantity</w:t>
+      </w:r>
+      <w:proofErr w:type="gramEnd"/>
+    </w:p>
+    <w:p>
+      <w:pPr>
+        <w:pStyle w:val="ListParagraph"/>
+        <w:numPr>
+          <w:ilvl w:val="2"/>
+          <w:numId w:val="3"/>
+        </w:numPr>
+      </w:pPr>
+      <w:r>
+        <w:t>/tickets/labor/:</w:t>
+      </w:r>
+      <w:proofErr w:type="spellStart"/>
+      <w:r>
+        <w:t>ticketLaborId</w:t>
+      </w:r>
+      <w:proofErr w:type="spellEnd"/>
+    </w:p>
+    <w:p>
+      <w:pPr>
+        <w:pStyle w:val="ListParagraph"/>
+        <w:numPr>
+          <w:ilvl w:val="2"/>
+          <w:numId w:val="3"/>
+        </w:numPr>
+      </w:pPr>
+      <w:r>
+        <w:t>Body: new quantity</w:t>
+      </w:r>
+    </w:p>
+    <w:p>
+      <w:pPr>
+        <w:pStyle w:val="ListParagraph"/>
+        <w:numPr>
+          <w:ilvl w:val="2"/>
+          <w:numId w:val="3"/>
+        </w:numPr>
+      </w:pPr>
+      <w:proofErr w:type="spellStart"/>
+      <w:r>
+        <w:t>updateTicketLabor</w:t>
+      </w:r>
+      <w:proofErr w:type="spellEnd"/>
+      <w:r>
+        <w:tab/>
+      </w:r>
+      <w:r>
+        <w:tab/>
+      </w:r>
+    </w:p>
+    <w:p>
+      <w:pPr>
+        <w:pStyle w:val="ListParagraph"/>
+        <w:numPr>
+          <w:ilvl w:val="1"/>
+          <w:numId w:val="3"/>
+        </w:numPr>
+      </w:pPr>
+      <w:r>
+        <w:t xml:space="preserve">DELETE – </w:t>
+      </w:r>
+      <w:proofErr w:type="spellStart"/>
+      <w:proofErr w:type="gramStart"/>
+      <w:r>
+        <w:t>ti</w:t>
+      </w:r>
+      <w:r>
+        <w:t>ck</w:t>
+      </w:r>
+      <w:r>
+        <w:t>etLabor</w:t>
+      </w:r>
+      <w:proofErr w:type="spellEnd"/>
+      <w:proofErr w:type="gramEnd"/>
+    </w:p>
+    <w:p>
+      <w:pPr>
+        <w:pStyle w:val="ListParagraph"/>
+        <w:numPr>
+          <w:ilvl w:val="2"/>
+          <w:numId w:val="3"/>
+        </w:numPr>
+      </w:pPr>
+      <w:r>
+        <w:t>/tickets/labor/:</w:t>
+      </w:r>
+      <w:proofErr w:type="spellStart"/>
+      <w:r>
+        <w:t>ticketLaborId</w:t>
+      </w:r>
+      <w:proofErr w:type="spellEnd"/>
+    </w:p>
+    <w:p>
+      <w:pPr>
+        <w:pStyle w:val="ListParagraph"/>
+        <w:numPr>
+          <w:ilvl w:val="2"/>
+          <w:numId w:val="3"/>
+        </w:numPr>
+      </w:pPr>
+      <w:proofErr w:type="spellStart"/>
+      <w:r>
+        <w:t>deleteTicketLabor</w:t>
+      </w:r>
+      <w:proofErr w:type="spellEnd"/>
+    </w:p>
+    <w:p>
+      <w:pPr>
+        <w:pStyle w:val="ListParagraph"/>
+        <w:numPr>
+          <w:ilvl w:val="1"/>
+          <w:numId w:val="3"/>
+        </w:numPr>
+      </w:pPr>
+      <w:r>
+        <w:t xml:space="preserve">POST – add </w:t>
+      </w:r>
+      <w:proofErr w:type="spellStart"/>
+      <w:r>
+        <w:t>ticketProduct</w:t>
+      </w:r>
+      <w:proofErr w:type="spellEnd"/>
+      <w:r>
+        <w:t xml:space="preserve"> </w:t>
+      </w:r>
+      <w:proofErr w:type="gramStart"/>
+      <w:r>
+        <w:t>Item</w:t>
+      </w:r>
+      <w:proofErr w:type="gramEnd"/>
+    </w:p>
+    <w:p>
+      <w:pPr>
+        <w:pStyle w:val="ListParagraph"/>
+        <w:numPr>
+          <w:ilvl w:val="2"/>
+          <w:numId w:val="3"/>
+        </w:numPr>
+      </w:pPr>
+      <w:r>
+        <w:t>/tickets/products</w:t>
+      </w:r>
+    </w:p>
+    <w:p>
+      <w:pPr>
+        <w:pStyle w:val="ListParagraph"/>
+        <w:numPr>
+          <w:ilvl w:val="2"/>
+          <w:numId w:val="3"/>
+        </w:numPr>
+      </w:pPr>
+      <w:r>
+        <w:t xml:space="preserve">Body: </w:t>
+      </w:r>
+      <w:proofErr w:type="spellStart"/>
+      <w:r>
+        <w:t>tickedId</w:t>
+      </w:r>
+      <w:proofErr w:type="spellEnd"/>
+      <w:r>
+        <w:t>, productid</w:t>
+      </w:r>
+    </w:p>
+    <w:p>
+      <w:pPr>
+        <w:pStyle w:val="ListParagraph"/>
+        <w:numPr>
+          <w:ilvl w:val="2"/>
+          <w:numId w:val="3"/>
+        </w:numPr>
+      </w:pPr>
+      <w:proofErr w:type="spellStart"/>
+      <w:r>
+        <w:t>addTicketProduct</w:t>
+      </w:r>
+      <w:proofErr w:type="spellEnd"/>
+    </w:p>
+    <w:p>
+      <w:pPr>
+        <w:pStyle w:val="ListParagraph"/>
+        <w:numPr>
+          <w:ilvl w:val="1"/>
+          <w:numId w:val="3"/>
+        </w:numPr>
+      </w:pPr>
+      <w:r>
+        <w:t xml:space="preserve">PUT – Update </w:t>
+      </w:r>
+      <w:proofErr w:type="spellStart"/>
+      <w:r>
+        <w:t>ticketProduct</w:t>
+      </w:r>
+      <w:proofErr w:type="spellEnd"/>
+      <w:r>
+        <w:t xml:space="preserve"> </w:t>
+      </w:r>
+      <w:proofErr w:type="gramStart"/>
+      <w:r>
+        <w:t>quantity</w:t>
+      </w:r>
+      <w:proofErr w:type="gramEnd"/>
+    </w:p>
+    <w:p>
+      <w:pPr>
+        <w:pStyle w:val="ListParagraph"/>
+        <w:numPr>
+          <w:ilvl w:val="2"/>
+          <w:numId w:val="3"/>
+        </w:numPr>
+      </w:pPr>
+      <w:r>
+        <w:t>/tickets/product</w:t>
+      </w:r>
+      <w:r>
+        <w:t>s</w:t>
+      </w:r>
+      <w:r>
+        <w:t>/:</w:t>
+      </w:r>
+      <w:proofErr w:type="spellStart"/>
+      <w:r>
+        <w:t>ticketProductId</w:t>
+      </w:r>
+      <w:proofErr w:type="spellEnd"/>
+    </w:p>
+    <w:p>
+      <w:pPr>
+        <w:pStyle w:val="ListParagraph"/>
+        <w:numPr>
+          <w:ilvl w:val="2"/>
+          <w:numId w:val="3"/>
+        </w:numPr>
+      </w:pPr>
+      <w:r>
+        <w:t>Body: new quantity</w:t>
+      </w:r>
+    </w:p>
+    <w:p>
+      <w:pPr>
+        <w:pStyle w:val="ListParagraph"/>
+        <w:numPr>
+          <w:ilvl w:val="2"/>
+          <w:numId w:val="3"/>
+        </w:numPr>
+      </w:pPr>
+      <w:proofErr w:type="spellStart"/>
+      <w:r>
+        <w:t>updateTicketProduct</w:t>
+      </w:r>
+      <w:proofErr w:type="spellEnd"/>
+    </w:p>
+    <w:p>
+      <w:pPr>
+        <w:pStyle w:val="ListParagraph"/>
+        <w:numPr>
+          <w:ilvl w:val="1"/>
+          <w:numId w:val="3"/>
+        </w:numPr>
+      </w:pPr>
+      <w:r>
+        <w:t xml:space="preserve">DELETE – </w:t>
+      </w:r>
+      <w:proofErr w:type="spellStart"/>
+      <w:proofErr w:type="gramStart"/>
+      <w:r>
+        <w:t>ticketProduct</w:t>
+      </w:r>
+      <w:proofErr w:type="spellEnd"/>
+      <w:proofErr w:type="gramEnd"/>
+    </w:p>
+    <w:p>
+      <w:pPr>
+        <w:pStyle w:val="ListParagraph"/>
+        <w:numPr>
+          <w:ilvl w:val="2"/>
+          <w:numId w:val="3"/>
+        </w:numPr>
+      </w:pPr>
+      <w:r>
+        <w:t>/tickets/products/:</w:t>
+      </w:r>
+      <w:proofErr w:type="spellStart"/>
+      <w:r>
+        <w:t>ticketProductId</w:t>
+      </w:r>
+      <w:proofErr w:type="spellEnd"/>
+    </w:p>
+    <w:p>
+      <w:pPr>
+        <w:pStyle w:val="ListParagraph"/>
+        <w:numPr>
+          <w:ilvl w:val="2"/>
+          <w:numId w:val="3"/>
+        </w:numPr>
+      </w:pPr>
+      <w:proofErr w:type="spellStart"/>
+      <w:r>
+        <w:t>deleteTicketProduct</w:t>
+      </w:r>
+      <w:proofErr w:type="spellEnd"/>
+    </w:p>
+    <w:p>
+      <w:pPr>
+        <w:pStyle w:val="ListParagraph"/>
+        <w:numPr>
+          <w:ilvl w:val="0"/>
+          <w:numId w:val="3"/>
+        </w:numPr>
+      </w:pPr>
+      <w:proofErr w:type="gramStart"/>
+      <w:r>
+        <w:t>Users</w:t>
+      </w:r>
+      <w:proofErr w:type="gramEnd"/>
+      <w:r>
+        <w:t xml:space="preserve"> controller</w:t>
+      </w:r>
+    </w:p>
+    <w:p>
+      <w:pPr>
+        <w:pStyle w:val="ListParagraph"/>
+        <w:numPr>
+          <w:ilvl w:val="1"/>
+          <w:numId w:val="3"/>
+        </w:numPr>
+      </w:pPr>
+      <w:r>
+        <w:t xml:space="preserve">GET – customer </w:t>
+      </w:r>
+      <w:proofErr w:type="gramStart"/>
+      <w:r>
+        <w:t>list</w:t>
+      </w:r>
+      <w:proofErr w:type="gramEnd"/>
+    </w:p>
+    <w:p>
+      <w:pPr>
+        <w:pStyle w:val="ListParagraph"/>
+        <w:numPr>
+          <w:ilvl w:val="2"/>
+          <w:numId w:val="3"/>
+        </w:numPr>
+      </w:pPr>
+      <w:r>
+        <w:t>/</w:t>
+      </w:r>
+      <w:proofErr w:type="gramStart"/>
+      <w:r>
+        <w:t>users</w:t>
+      </w:r>
+      <w:proofErr w:type="gramEnd"/>
+    </w:p>
+    <w:p>
+      <w:pPr>
+        <w:pStyle w:val="ListParagraph"/>
+        <w:numPr>
+          <w:ilvl w:val="2"/>
+          <w:numId w:val="3"/>
+        </w:numPr>
+      </w:pPr>
+      <w:r>
+        <w:t>Query: field input</w:t>
+      </w:r>
+    </w:p>
+    <w:p>
+      <w:pPr>
+        <w:pStyle w:val="ListParagraph"/>
+        <w:numPr>
+          <w:ilvl w:val="2"/>
+          <w:numId w:val="3"/>
+        </w:numPr>
+      </w:pPr>
+      <w:proofErr w:type="spellStart"/>
+      <w:r>
+        <w:t>searchCustomers</w:t>
+      </w:r>
+      <w:proofErr w:type="spellEnd"/>
+    </w:p>
+    <w:p>
+      <w:pPr>
+        <w:pStyle w:val="ListParagraph"/>
+        <w:numPr>
+          <w:ilvl w:val="1"/>
+          <w:numId w:val="3"/>
+        </w:numPr>
+      </w:pPr>
+      <w:r>
+        <w:t xml:space="preserve">GET – bike </w:t>
+      </w:r>
+      <w:proofErr w:type="gramStart"/>
+      <w:r>
+        <w:t>list</w:t>
+      </w:r>
+      <w:proofErr w:type="gramEnd"/>
+    </w:p>
+    <w:p>
+      <w:pPr>
+        <w:pStyle w:val="ListParagraph"/>
+        <w:numPr>
+          <w:ilvl w:val="2"/>
+          <w:numId w:val="3"/>
+        </w:numPr>
+      </w:pPr>
+      <w:r>
+        <w:t>/users/:</w:t>
+      </w:r>
+      <w:proofErr w:type="spellStart"/>
+      <w:r>
+        <w:t>userId</w:t>
+      </w:r>
+      <w:proofErr w:type="spellEnd"/>
+    </w:p>
+    <w:p>
+      <w:pPr>
+        <w:pStyle w:val="ListParagraph"/>
+        <w:numPr>
+          <w:ilvl w:val="2"/>
+          <w:numId w:val="3"/>
+        </w:numPr>
+      </w:pPr>
+      <w:proofErr w:type="spellStart"/>
       <w:r>
         <w:lastRenderedPageBreak/>
-        <w:t>GET</w:t>
-      </w:r>
-    </w:p>
-    <w:p>
-      <w:pPr>
-        <w:pStyle w:val="ListParagraph"/>
-        <w:numPr>
-          <w:ilvl w:val="1"/>
-          <w:numId w:val="3"/>
-        </w:numPr>
-      </w:pPr>
-      <w:r>
-        <w:t>POST</w:t>
-      </w:r>
-    </w:p>
-    <w:p>
-      <w:pPr>
-        <w:pStyle w:val="ListParagraph"/>
-        <w:numPr>
-          <w:ilvl w:val="1"/>
-          <w:numId w:val="3"/>
-        </w:numPr>
-      </w:pPr>
-      <w:r>
-        <w:t>PUT</w:t>
-      </w:r>
-    </w:p>
-    <w:p>
-      <w:pPr>
-        <w:pStyle w:val="ListParagraph"/>
-        <w:numPr>
-          <w:ilvl w:val="1"/>
-          <w:numId w:val="3"/>
-        </w:numPr>
-      </w:pPr>
-      <w:r>
-        <w:t>DELETE</w:t>
-      </w:r>
+        <w:t>getBikes</w:t>
+      </w:r>
+      <w:proofErr w:type="spellEnd"/>
+    </w:p>
+    <w:p>
+      <w:pPr>
+        <w:pStyle w:val="ListParagraph"/>
+        <w:numPr>
+          <w:ilvl w:val="1"/>
+          <w:numId w:val="3"/>
+        </w:numPr>
+      </w:pPr>
+      <w:r>
+        <w:t xml:space="preserve">PUT – update customer / </w:t>
+      </w:r>
+      <w:proofErr w:type="gramStart"/>
+      <w:r>
+        <w:t>bike</w:t>
+      </w:r>
+      <w:proofErr w:type="gramEnd"/>
+    </w:p>
+    <w:p>
+      <w:pPr>
+        <w:pStyle w:val="ListParagraph"/>
+        <w:numPr>
+          <w:ilvl w:val="2"/>
+          <w:numId w:val="3"/>
+        </w:numPr>
+      </w:pPr>
+      <w:r>
+        <w:t>/users/:</w:t>
+      </w:r>
+      <w:proofErr w:type="spellStart"/>
+      <w:r>
+        <w:t>ticketId</w:t>
+      </w:r>
+      <w:proofErr w:type="spellEnd"/>
+    </w:p>
+    <w:p>
+      <w:pPr>
+        <w:pStyle w:val="ListParagraph"/>
+        <w:numPr>
+          <w:ilvl w:val="2"/>
+          <w:numId w:val="3"/>
+        </w:numPr>
+      </w:pPr>
+      <w:proofErr w:type="spellStart"/>
+      <w:r>
+        <w:t>updateUserInfo</w:t>
+      </w:r>
+      <w:proofErr w:type="spellEnd"/>
+    </w:p>
+    <w:p>
+      <w:pPr>
+        <w:pStyle w:val="ListParagraph"/>
+        <w:numPr>
+          <w:ilvl w:val="1"/>
+          <w:numId w:val="3"/>
+        </w:numPr>
+      </w:pPr>
+      <w:r>
+        <w:t xml:space="preserve">POST – create new </w:t>
+      </w:r>
+      <w:proofErr w:type="gramStart"/>
+      <w:r>
+        <w:t>user</w:t>
+      </w:r>
+      <w:proofErr w:type="gramEnd"/>
+    </w:p>
+    <w:p>
+      <w:pPr>
+        <w:pStyle w:val="ListParagraph"/>
+        <w:numPr>
+          <w:ilvl w:val="2"/>
+          <w:numId w:val="3"/>
+        </w:numPr>
+      </w:pPr>
+      <w:r>
+        <w:t>/</w:t>
+      </w:r>
+      <w:proofErr w:type="gramStart"/>
+      <w:r>
+        <w:t>users</w:t>
+      </w:r>
+      <w:proofErr w:type="gramEnd"/>
+    </w:p>
+    <w:p>
+      <w:pPr>
+        <w:pStyle w:val="ListParagraph"/>
+        <w:numPr>
+          <w:ilvl w:val="2"/>
+          <w:numId w:val="3"/>
+        </w:numPr>
+      </w:pPr>
+      <w:r>
+        <w:t>Body: user information</w:t>
+      </w:r>
+    </w:p>
+    <w:p>
+      <w:pPr>
+        <w:pStyle w:val="ListParagraph"/>
+        <w:numPr>
+          <w:ilvl w:val="2"/>
+          <w:numId w:val="3"/>
+        </w:numPr>
+      </w:pPr>
+      <w:proofErr w:type="spellStart"/>
+      <w:r>
+        <w:t>createUser</w:t>
+      </w:r>
+      <w:proofErr w:type="spellEnd"/>
+    </w:p>
+    <w:p>
+      <w:pPr>
+        <w:pStyle w:val="ListParagraph"/>
+        <w:numPr>
+          <w:ilvl w:val="1"/>
+          <w:numId w:val="3"/>
+        </w:numPr>
+      </w:pPr>
+      <w:r>
+        <w:t xml:space="preserve">POST – create new </w:t>
+      </w:r>
+      <w:proofErr w:type="gramStart"/>
+      <w:r>
+        <w:t>bike</w:t>
+      </w:r>
+      <w:proofErr w:type="gramEnd"/>
+    </w:p>
+    <w:p>
+      <w:pPr>
+        <w:pStyle w:val="ListParagraph"/>
+        <w:numPr>
+          <w:ilvl w:val="2"/>
+          <w:numId w:val="3"/>
+        </w:numPr>
+      </w:pPr>
+      <w:r>
+        <w:t>/users/bike</w:t>
+      </w:r>
+    </w:p>
+    <w:p>
+      <w:pPr>
+        <w:pStyle w:val="ListParagraph"/>
+        <w:numPr>
+          <w:ilvl w:val="2"/>
+          <w:numId w:val="3"/>
+        </w:numPr>
+      </w:pPr>
+      <w:r>
+        <w:t>Body: new bike information</w:t>
+      </w:r>
+    </w:p>
+    <w:p>
+      <w:pPr>
+        <w:pStyle w:val="ListParagraph"/>
+        <w:numPr>
+          <w:ilvl w:val="2"/>
+          <w:numId w:val="3"/>
+        </w:numPr>
+      </w:pPr>
+      <w:proofErr w:type="spellStart"/>
+      <w:r>
+        <w:t>createBike</w:t>
+      </w:r>
+      <w:proofErr w:type="spellEnd"/>
     </w:p>
     <w:p>
       <w:pPr>
@@ -644,9 +1517,206 @@
           <w:numId w:val="3"/>
         </w:numPr>
       </w:pPr>
-      <w:r>
-        <w:t>Cart Controller</w:t>
-      </w:r>
+      <w:proofErr w:type="spellStart"/>
+      <w:r>
+        <w:t>Todo</w:t>
+      </w:r>
+      <w:proofErr w:type="spellEnd"/>
+      <w:r>
+        <w:t xml:space="preserve"> list controller</w:t>
+      </w:r>
+    </w:p>
+    <w:p>
+      <w:pPr>
+        <w:pStyle w:val="ListParagraph"/>
+        <w:numPr>
+          <w:ilvl w:val="1"/>
+          <w:numId w:val="3"/>
+        </w:numPr>
+      </w:pPr>
+      <w:r>
+        <w:t>GET – TO DO List</w:t>
+      </w:r>
+    </w:p>
+    <w:p>
+      <w:pPr>
+        <w:pStyle w:val="ListParagraph"/>
+        <w:numPr>
+          <w:ilvl w:val="2"/>
+          <w:numId w:val="3"/>
+        </w:numPr>
+      </w:pPr>
+      <w:r>
+        <w:t>/</w:t>
+      </w:r>
+      <w:proofErr w:type="spellStart"/>
+      <w:r>
+        <w:t>todoList</w:t>
+      </w:r>
+      <w:proofErr w:type="spellEnd"/>
+    </w:p>
+    <w:p>
+      <w:pPr>
+        <w:pStyle w:val="ListParagraph"/>
+        <w:numPr>
+          <w:ilvl w:val="1"/>
+          <w:numId w:val="3"/>
+        </w:numPr>
+      </w:pPr>
+      <w:r>
+        <w:t xml:space="preserve">POST – </w:t>
+      </w:r>
+      <w:r>
+        <w:t xml:space="preserve">new </w:t>
+      </w:r>
+      <w:r>
+        <w:t>TO DO List</w:t>
+      </w:r>
+      <w:r>
+        <w:t xml:space="preserve"> </w:t>
+      </w:r>
+      <w:proofErr w:type="gramStart"/>
+      <w:r>
+        <w:t>item</w:t>
+      </w:r>
+      <w:proofErr w:type="gramEnd"/>
+    </w:p>
+    <w:p>
+      <w:pPr>
+        <w:pStyle w:val="ListParagraph"/>
+        <w:numPr>
+          <w:ilvl w:val="2"/>
+          <w:numId w:val="3"/>
+        </w:numPr>
+      </w:pPr>
+      <w:r>
+        <w:t>/</w:t>
+      </w:r>
+      <w:proofErr w:type="spellStart"/>
+      <w:r>
+        <w:t>todoList</w:t>
+      </w:r>
+      <w:proofErr w:type="spellEnd"/>
+    </w:p>
+    <w:p>
+      <w:pPr>
+        <w:pStyle w:val="ListParagraph"/>
+        <w:numPr>
+          <w:ilvl w:val="2"/>
+          <w:numId w:val="3"/>
+        </w:numPr>
+      </w:pPr>
+      <w:r>
+        <w:t>Body: status, description</w:t>
+      </w:r>
+    </w:p>
+    <w:p>
+      <w:pPr>
+        <w:pStyle w:val="ListParagraph"/>
+        <w:numPr>
+          <w:ilvl w:val="1"/>
+          <w:numId w:val="3"/>
+        </w:numPr>
+      </w:pPr>
+      <w:r>
+        <w:t xml:space="preserve">PUT – </w:t>
+      </w:r>
+      <w:r>
+        <w:t xml:space="preserve">edit </w:t>
+      </w:r>
+      <w:r>
+        <w:t>TO DO List</w:t>
+      </w:r>
+      <w:r>
+        <w:t xml:space="preserve"> item </w:t>
+      </w:r>
+      <w:proofErr w:type="gramStart"/>
+      <w:r>
+        <w:t>status</w:t>
+      </w:r>
+      <w:proofErr w:type="gramEnd"/>
+    </w:p>
+    <w:p>
+      <w:pPr>
+        <w:pStyle w:val="ListParagraph"/>
+        <w:numPr>
+          <w:ilvl w:val="2"/>
+          <w:numId w:val="3"/>
+        </w:numPr>
+      </w:pPr>
+      <w:r>
+        <w:t>/</w:t>
+      </w:r>
+      <w:proofErr w:type="spellStart"/>
+      <w:r>
+        <w:t>todoList</w:t>
+      </w:r>
+      <w:proofErr w:type="spellEnd"/>
+      <w:r>
+        <w:t>/:</w:t>
+      </w:r>
+      <w:proofErr w:type="spellStart"/>
+      <w:r>
+        <w:t>todoId</w:t>
+      </w:r>
+      <w:proofErr w:type="spellEnd"/>
+    </w:p>
+    <w:p>
+      <w:pPr>
+        <w:pStyle w:val="ListParagraph"/>
+        <w:numPr>
+          <w:ilvl w:val="2"/>
+          <w:numId w:val="3"/>
+        </w:numPr>
+      </w:pPr>
+      <w:r>
+        <w:t>Body: status, description</w:t>
+      </w:r>
+    </w:p>
+    <w:p>
+      <w:pPr>
+        <w:pStyle w:val="ListParagraph"/>
+        <w:numPr>
+          <w:ilvl w:val="1"/>
+          <w:numId w:val="3"/>
+        </w:numPr>
+      </w:pPr>
+      <w:r>
+        <w:t>DELETE – TO DO List</w:t>
+      </w:r>
+      <w:r>
+        <w:t xml:space="preserve"> </w:t>
+      </w:r>
+      <w:proofErr w:type="gramStart"/>
+      <w:r>
+        <w:t>item</w:t>
+      </w:r>
+      <w:proofErr w:type="gramEnd"/>
+    </w:p>
+    <w:p>
+      <w:pPr>
+        <w:pStyle w:val="ListParagraph"/>
+        <w:numPr>
+          <w:ilvl w:val="2"/>
+          <w:numId w:val="3"/>
+        </w:numPr>
+      </w:pPr>
+      <w:r>
+        <w:t>/</w:t>
+      </w:r>
+      <w:proofErr w:type="spellStart"/>
+      <w:r>
+        <w:t>todoList</w:t>
+      </w:r>
+      <w:proofErr w:type="spellEnd"/>
+      <w:r>
+        <w:t>/:</w:t>
+      </w:r>
+      <w:proofErr w:type="spellStart"/>
+      <w:r>
+        <w:t>todoId</w:t>
+      </w:r>
+      <w:proofErr w:type="spellEnd"/>
     </w:p>
     <w:p>
       <w:pPr>
@@ -657,71 +1727,1136 @@
         </w:numPr>
       </w:pPr>
       <w:r>
-        <w:t>Order Controller</w:t>
-      </w:r>
-    </w:p>
-    <w:p>
-      <w:pPr>
-        <w:pStyle w:val="ListParagraph"/>
-        <w:numPr>
-          <w:ilvl w:val="0"/>
-          <w:numId w:val="3"/>
-        </w:numPr>
-      </w:pPr>
-      <w:r>
-        <w:t>User Controller</w:t>
-      </w:r>
-    </w:p>
-    <w:p>
-      <w:pPr>
-        <w:pStyle w:val="ListParagraph"/>
-        <w:numPr>
-          <w:ilvl w:val="0"/>
-          <w:numId w:val="3"/>
-        </w:numPr>
-      </w:pPr>
-      <w:r>
-        <w:t>Bike Controller</w:t>
-      </w:r>
-    </w:p>
-    <w:p>
-      <w:pPr>
-        <w:pStyle w:val="ListParagraph"/>
-        <w:numPr>
-          <w:ilvl w:val="0"/>
-          <w:numId w:val="3"/>
-        </w:numPr>
-      </w:pPr>
-      <w:proofErr w:type="spellStart"/>
-      <w:r>
-        <w:t>ToDo</w:t>
-      </w:r>
-      <w:proofErr w:type="spellEnd"/>
-      <w:r>
-        <w:t xml:space="preserve"> Controller</w:t>
-      </w:r>
-    </w:p>
-    <w:p>
-      <w:pPr>
-        <w:pStyle w:val="ListParagraph"/>
-        <w:numPr>
-          <w:ilvl w:val="0"/>
-          <w:numId w:val="3"/>
-        </w:numPr>
-      </w:pPr>
-      <w:proofErr w:type="spellStart"/>
-      <w:r>
-        <w:t>TicketItem</w:t>
-      </w:r>
-      <w:proofErr w:type="spellEnd"/>
-      <w:r>
-        <w:t xml:space="preserve"> Controller</w:t>
-      </w:r>
+        <w:t>Items Controller</w:t>
+      </w:r>
+    </w:p>
+    <w:p>
+      <w:pPr>
+        <w:pStyle w:val="ListParagraph"/>
+        <w:numPr>
+          <w:ilvl w:val="1"/>
+          <w:numId w:val="3"/>
+        </w:numPr>
+      </w:pPr>
+      <w:r>
+        <w:t xml:space="preserve">GET – search products / </w:t>
+      </w:r>
+      <w:proofErr w:type="gramStart"/>
+      <w:r>
+        <w:t>l</w:t>
+      </w:r>
+      <w:r>
+        <w:t>a</w:t>
+      </w:r>
+      <w:r>
+        <w:t>bor</w:t>
+      </w:r>
+      <w:proofErr w:type="gramEnd"/>
+    </w:p>
+    <w:p>
+      <w:pPr>
+        <w:pStyle w:val="ListParagraph"/>
+        <w:numPr>
+          <w:ilvl w:val="2"/>
+          <w:numId w:val="3"/>
+        </w:numPr>
+      </w:pPr>
+      <w:r>
+        <w:t>/tech/catalogue</w:t>
+      </w:r>
+    </w:p>
+    <w:p>
+      <w:pPr>
+        <w:pStyle w:val="ListParagraph"/>
+        <w:numPr>
+          <w:ilvl w:val="2"/>
+          <w:numId w:val="3"/>
+        </w:numPr>
+      </w:pPr>
+      <w:r>
+        <w:t>Query: search input</w:t>
+      </w:r>
+    </w:p>
+    <w:p>
+      <w:pPr>
+        <w:pStyle w:val="ListParagraph"/>
+        <w:numPr>
+          <w:ilvl w:val="1"/>
+          <w:numId w:val="3"/>
+        </w:numPr>
+      </w:pPr>
+      <w:r>
+        <w:t xml:space="preserve">There will be more customer related </w:t>
+      </w:r>
+      <w:proofErr w:type="gramStart"/>
+      <w:r>
+        <w:t>endpoints</w:t>
+      </w:r>
+      <w:proofErr w:type="gramEnd"/>
     </w:p>
     <w:p/>
     <w:p/>
     <w:p>
       <w:r>
+        <w:t>Tech Requests</w:t>
+      </w:r>
+    </w:p>
+    <w:p>
+      <w:pPr>
+        <w:pStyle w:val="ListParagraph"/>
+        <w:numPr>
+          <w:ilvl w:val="0"/>
+          <w:numId w:val="1"/>
+        </w:numPr>
+      </w:pPr>
+      <w:r>
+        <w:t>Dashboard</w:t>
+      </w:r>
+    </w:p>
+    <w:p>
+      <w:pPr>
+        <w:pStyle w:val="ListParagraph"/>
+        <w:numPr>
+          <w:ilvl w:val="1"/>
+          <w:numId w:val="1"/>
+        </w:numPr>
+      </w:pPr>
+      <w:r>
+        <w:t>GET – Ticket List</w:t>
+      </w:r>
+      <w:r>
+        <w:t xml:space="preserve"> + user +  bike</w:t>
+      </w:r>
+      <w:r>
+        <w:t xml:space="preserve"> + </w:t>
+      </w:r>
+      <w:r>
+        <w:t xml:space="preserve">ticket </w:t>
+      </w:r>
+      <w:proofErr w:type="gramStart"/>
+      <w:r>
+        <w:t>total</w:t>
+      </w:r>
+      <w:proofErr w:type="gramEnd"/>
+    </w:p>
+    <w:p>
+      <w:pPr>
+        <w:pStyle w:val="ListParagraph"/>
+        <w:numPr>
+          <w:ilvl w:val="2"/>
+          <w:numId w:val="1"/>
+        </w:numPr>
+      </w:pPr>
+      <w:r>
+        <w:t xml:space="preserve">Sorted by due </w:t>
+      </w:r>
+      <w:proofErr w:type="gramStart"/>
+      <w:r>
+        <w:t>date</w:t>
+      </w:r>
+      <w:proofErr w:type="gramEnd"/>
+    </w:p>
+    <w:p>
+      <w:pPr>
+        <w:pStyle w:val="ListParagraph"/>
+        <w:numPr>
+          <w:ilvl w:val="1"/>
+          <w:numId w:val="1"/>
+        </w:numPr>
+      </w:pPr>
+      <w:r>
+        <w:t xml:space="preserve">GET – Ticket Details + user + </w:t>
+      </w:r>
+      <w:proofErr w:type="gramStart"/>
+      <w:r>
+        <w:t>bike</w:t>
+      </w:r>
+      <w:proofErr w:type="gramEnd"/>
+    </w:p>
+    <w:p>
+      <w:pPr>
+        <w:pStyle w:val="ListParagraph"/>
+        <w:numPr>
+          <w:ilvl w:val="2"/>
+          <w:numId w:val="1"/>
+        </w:numPr>
+      </w:pPr>
+      <w:r>
+        <w:t xml:space="preserve">Params: </w:t>
+      </w:r>
+      <w:proofErr w:type="spellStart"/>
+      <w:r>
+        <w:t>ticket_ID</w:t>
+      </w:r>
+      <w:proofErr w:type="spellEnd"/>
+    </w:p>
+    <w:p>
+      <w:pPr>
+        <w:pStyle w:val="ListParagraph"/>
+        <w:numPr>
+          <w:ilvl w:val="2"/>
+          <w:numId w:val="1"/>
+        </w:numPr>
+      </w:pPr>
+      <w:r>
+        <w:t xml:space="preserve">Redirect to ticket details </w:t>
+      </w:r>
+      <w:proofErr w:type="gramStart"/>
+      <w:r>
+        <w:t>page</w:t>
+      </w:r>
+      <w:proofErr w:type="gramEnd"/>
+    </w:p>
+    <w:p>
+      <w:pPr>
+        <w:pStyle w:val="ListParagraph"/>
+        <w:numPr>
+          <w:ilvl w:val="1"/>
+          <w:numId w:val="1"/>
+        </w:numPr>
+      </w:pPr>
+      <w:r>
+        <w:t>GET – Ticket search + user + bike</w:t>
+      </w:r>
+      <w:r>
+        <w:t xml:space="preserve"> </w:t>
+      </w:r>
+      <w:r>
+        <w:t xml:space="preserve">+ ticket </w:t>
+      </w:r>
+      <w:proofErr w:type="gramStart"/>
+      <w:r>
+        <w:t>total</w:t>
+      </w:r>
+      <w:proofErr w:type="gramEnd"/>
+    </w:p>
+    <w:p>
+      <w:pPr>
+        <w:pStyle w:val="ListParagraph"/>
+        <w:numPr>
+          <w:ilvl w:val="2"/>
+          <w:numId w:val="1"/>
+        </w:numPr>
+      </w:pPr>
+      <w:r>
+        <w:t>Query: search input</w:t>
+      </w:r>
+    </w:p>
+    <w:p>
+      <w:pPr>
+        <w:pStyle w:val="ListParagraph"/>
+        <w:numPr>
+          <w:ilvl w:val="1"/>
+          <w:numId w:val="1"/>
+        </w:numPr>
+      </w:pPr>
+      <w:r>
+        <w:t>GET – TO DO List</w:t>
+      </w:r>
+    </w:p>
+    <w:p>
+      <w:pPr>
+        <w:pStyle w:val="ListParagraph"/>
+        <w:numPr>
+          <w:ilvl w:val="2"/>
+          <w:numId w:val="1"/>
+        </w:numPr>
+      </w:pPr>
+      <w:r>
+        <w:t xml:space="preserve">Get all and sort by created </w:t>
+      </w:r>
+      <w:proofErr w:type="gramStart"/>
+      <w:r>
+        <w:t>date</w:t>
+      </w:r>
+      <w:proofErr w:type="gramEnd"/>
+    </w:p>
+    <w:p>
+      <w:pPr>
+        <w:pStyle w:val="ListParagraph"/>
+        <w:numPr>
+          <w:ilvl w:val="1"/>
+          <w:numId w:val="1"/>
+        </w:numPr>
+      </w:pPr>
+      <w:r>
+        <w:t>POST – TO DO List</w:t>
+      </w:r>
+    </w:p>
+    <w:p>
+      <w:pPr>
+        <w:pStyle w:val="ListParagraph"/>
+        <w:numPr>
+          <w:ilvl w:val="2"/>
+          <w:numId w:val="1"/>
+        </w:numPr>
+      </w:pPr>
+      <w:r>
+        <w:lastRenderedPageBreak/>
+        <w:t xml:space="preserve">Create new list </w:t>
+      </w:r>
+      <w:proofErr w:type="gramStart"/>
+      <w:r>
+        <w:t>item</w:t>
+      </w:r>
+      <w:proofErr w:type="gramEnd"/>
+    </w:p>
+    <w:p>
+      <w:pPr>
+        <w:pStyle w:val="ListParagraph"/>
+        <w:numPr>
+          <w:ilvl w:val="1"/>
+          <w:numId w:val="1"/>
+        </w:numPr>
+      </w:pPr>
+      <w:r>
+        <w:t>PUT – TO DO List</w:t>
+      </w:r>
+    </w:p>
+    <w:p>
+      <w:pPr>
+        <w:pStyle w:val="ListParagraph"/>
+        <w:numPr>
+          <w:ilvl w:val="2"/>
+          <w:numId w:val="1"/>
+        </w:numPr>
+      </w:pPr>
+      <w:r>
+        <w:t xml:space="preserve">Change list item </w:t>
+      </w:r>
+      <w:proofErr w:type="gramStart"/>
+      <w:r>
+        <w:t>status</w:t>
+      </w:r>
+      <w:proofErr w:type="gramEnd"/>
+    </w:p>
+    <w:p>
+      <w:pPr>
+        <w:pStyle w:val="ListParagraph"/>
+        <w:numPr>
+          <w:ilvl w:val="1"/>
+          <w:numId w:val="1"/>
+        </w:numPr>
+      </w:pPr>
+      <w:r>
+        <w:t>DELETE – TO DO List</w:t>
+      </w:r>
+    </w:p>
+    <w:p>
+      <w:pPr>
+        <w:pStyle w:val="ListParagraph"/>
+        <w:numPr>
+          <w:ilvl w:val="2"/>
+          <w:numId w:val="1"/>
+        </w:numPr>
+      </w:pPr>
+      <w:r>
+        <w:t xml:space="preserve">Delete list </w:t>
+      </w:r>
+      <w:proofErr w:type="gramStart"/>
+      <w:r>
+        <w:t>item</w:t>
+      </w:r>
+      <w:proofErr w:type="gramEnd"/>
+    </w:p>
+    <w:p>
+      <w:pPr>
+        <w:pStyle w:val="ListParagraph"/>
+        <w:numPr>
+          <w:ilvl w:val="0"/>
+          <w:numId w:val="1"/>
+        </w:numPr>
+      </w:pPr>
+      <w:r>
+        <w:t>Ticket Search Page</w:t>
+      </w:r>
+    </w:p>
+    <w:p>
+      <w:pPr>
+        <w:pStyle w:val="ListParagraph"/>
+        <w:numPr>
+          <w:ilvl w:val="1"/>
+          <w:numId w:val="1"/>
+        </w:numPr>
+      </w:pPr>
+      <w:r>
+        <w:t xml:space="preserve">GET – Ticket search + user + bike + </w:t>
+      </w:r>
+      <w:proofErr w:type="spellStart"/>
+      <w:r>
+        <w:t>ticketLabor</w:t>
+      </w:r>
+      <w:proofErr w:type="spellEnd"/>
+      <w:r>
+        <w:t xml:space="preserve"> + </w:t>
+      </w:r>
+      <w:proofErr w:type="spellStart"/>
+      <w:proofErr w:type="gramStart"/>
+      <w:r>
+        <w:t>ticketProducts</w:t>
+      </w:r>
+      <w:proofErr w:type="spellEnd"/>
+      <w:proofErr w:type="gramEnd"/>
+    </w:p>
+    <w:p>
+      <w:pPr>
+        <w:pStyle w:val="ListParagraph"/>
+        <w:numPr>
+          <w:ilvl w:val="2"/>
+          <w:numId w:val="1"/>
+        </w:numPr>
+      </w:pPr>
+      <w:r>
+        <w:t>Query: search input</w:t>
+      </w:r>
+      <w:r>
+        <w:t xml:space="preserve"> + sidebar refinement</w:t>
+      </w:r>
+    </w:p>
+    <w:p>
+      <w:pPr>
+        <w:pStyle w:val="ListParagraph"/>
+        <w:numPr>
+          <w:ilvl w:val="1"/>
+          <w:numId w:val="1"/>
+        </w:numPr>
+      </w:pPr>
+      <w:r>
+        <w:t xml:space="preserve">GET – Ticket Details + user + bike + </w:t>
+      </w:r>
+      <w:proofErr w:type="spellStart"/>
+      <w:r>
+        <w:t>ticketLabor</w:t>
+      </w:r>
+      <w:proofErr w:type="spellEnd"/>
+      <w:r>
+        <w:t xml:space="preserve"> + </w:t>
+      </w:r>
+      <w:proofErr w:type="spellStart"/>
+      <w:proofErr w:type="gramStart"/>
+      <w:r>
+        <w:t>ticketProducts</w:t>
+      </w:r>
+      <w:proofErr w:type="spellEnd"/>
+      <w:proofErr w:type="gramEnd"/>
+    </w:p>
+    <w:p>
+      <w:pPr>
+        <w:pStyle w:val="ListParagraph"/>
+        <w:numPr>
+          <w:ilvl w:val="2"/>
+          <w:numId w:val="1"/>
+        </w:numPr>
+      </w:pPr>
+      <w:r>
+        <w:t xml:space="preserve">Params: </w:t>
+      </w:r>
+      <w:proofErr w:type="spellStart"/>
+      <w:r>
+        <w:t>ticket_ID</w:t>
+      </w:r>
+      <w:proofErr w:type="spellEnd"/>
+    </w:p>
+    <w:p>
+      <w:pPr>
+        <w:pStyle w:val="ListParagraph"/>
+        <w:numPr>
+          <w:ilvl w:val="2"/>
+          <w:numId w:val="1"/>
+        </w:numPr>
+      </w:pPr>
+      <w:r>
+        <w:t xml:space="preserve">Redirect to ticket details </w:t>
+      </w:r>
+      <w:proofErr w:type="gramStart"/>
+      <w:r>
+        <w:t>page</w:t>
+      </w:r>
+      <w:proofErr w:type="gramEnd"/>
+    </w:p>
+    <w:p>
+      <w:pPr>
+        <w:pStyle w:val="ListParagraph"/>
+        <w:numPr>
+          <w:ilvl w:val="0"/>
+          <w:numId w:val="1"/>
+        </w:numPr>
+      </w:pPr>
+      <w:r>
+        <w:t>New Ticket Page</w:t>
+      </w:r>
+    </w:p>
+    <w:p>
+      <w:pPr>
+        <w:pStyle w:val="ListParagraph"/>
+        <w:numPr>
+          <w:ilvl w:val="1"/>
+          <w:numId w:val="1"/>
+        </w:numPr>
+      </w:pPr>
+      <w:r>
+        <w:t>POST – Ticket</w:t>
+      </w:r>
+      <w:r>
+        <w:t xml:space="preserve"> (potentially create a new user and/or new bicycle)</w:t>
+      </w:r>
+    </w:p>
+    <w:p>
+      <w:pPr>
+        <w:pStyle w:val="ListParagraph"/>
+        <w:numPr>
+          <w:ilvl w:val="2"/>
+          <w:numId w:val="1"/>
+        </w:numPr>
+      </w:pPr>
+      <w:r>
+        <w:t>Body: all ticket information</w:t>
+      </w:r>
+    </w:p>
+    <w:p>
+      <w:pPr>
+        <w:pStyle w:val="ListParagraph"/>
+        <w:numPr>
+          <w:ilvl w:val="2"/>
+          <w:numId w:val="1"/>
+        </w:numPr>
+      </w:pPr>
+      <w:r>
+        <w:t xml:space="preserve">Redirects to ticket details </w:t>
+      </w:r>
+      <w:proofErr w:type="gramStart"/>
+      <w:r>
+        <w:t>page</w:t>
+      </w:r>
+      <w:proofErr w:type="gramEnd"/>
+    </w:p>
+    <w:p>
+      <w:pPr>
+        <w:pStyle w:val="ListParagraph"/>
+        <w:numPr>
+          <w:ilvl w:val="1"/>
+          <w:numId w:val="1"/>
+        </w:numPr>
+      </w:pPr>
+      <w:r>
+        <w:t>GET – Customers</w:t>
+      </w:r>
+      <w:r>
+        <w:t xml:space="preserve"> </w:t>
+      </w:r>
+      <w:proofErr w:type="gramStart"/>
+      <w:r>
+        <w:t>list</w:t>
+      </w:r>
+      <w:proofErr w:type="gramEnd"/>
+    </w:p>
+    <w:p>
+      <w:pPr>
+        <w:pStyle w:val="ListParagraph"/>
+        <w:numPr>
+          <w:ilvl w:val="2"/>
+          <w:numId w:val="1"/>
+        </w:numPr>
+      </w:pPr>
+      <w:r>
+        <w:t>Query: match inputs value</w:t>
+      </w:r>
+    </w:p>
+    <w:p>
+      <w:pPr>
+        <w:pStyle w:val="ListParagraph"/>
+        <w:numPr>
+          <w:ilvl w:val="1"/>
+          <w:numId w:val="1"/>
+        </w:numPr>
+      </w:pPr>
+      <w:r>
+        <w:t>GET – Bikes</w:t>
+      </w:r>
+      <w:r>
+        <w:t xml:space="preserve"> </w:t>
+      </w:r>
+      <w:proofErr w:type="gramStart"/>
+      <w:r>
+        <w:t>list</w:t>
+      </w:r>
+      <w:proofErr w:type="gramEnd"/>
+    </w:p>
+    <w:p>
+      <w:pPr>
+        <w:pStyle w:val="ListParagraph"/>
+        <w:numPr>
+          <w:ilvl w:val="2"/>
+          <w:numId w:val="1"/>
+        </w:numPr>
+      </w:pPr>
+      <w:r>
+        <w:t xml:space="preserve">Param/query: </w:t>
+      </w:r>
+      <w:proofErr w:type="spellStart"/>
+      <w:r>
+        <w:t>user_id</w:t>
+      </w:r>
+      <w:proofErr w:type="spellEnd"/>
+    </w:p>
+    <w:p>
+      <w:pPr>
+        <w:pStyle w:val="ListParagraph"/>
+        <w:numPr>
+          <w:ilvl w:val="0"/>
+          <w:numId w:val="1"/>
+        </w:numPr>
+      </w:pPr>
+      <w:r>
+        <w:t>Ticket Details Page</w:t>
+      </w:r>
+    </w:p>
+    <w:p>
+      <w:pPr>
+        <w:pStyle w:val="ListParagraph"/>
+        <w:numPr>
+          <w:ilvl w:val="1"/>
+          <w:numId w:val="1"/>
+        </w:numPr>
+      </w:pPr>
+      <w:r>
+        <w:t xml:space="preserve">GET – </w:t>
+      </w:r>
+      <w:r>
+        <w:t xml:space="preserve">Ticket Details </w:t>
+      </w:r>
+      <w:r>
+        <w:t xml:space="preserve">+ user + </w:t>
+      </w:r>
+      <w:proofErr w:type="gramStart"/>
+      <w:r>
+        <w:t>bike</w:t>
+      </w:r>
+      <w:proofErr w:type="gramEnd"/>
+    </w:p>
+    <w:p>
+      <w:pPr>
+        <w:pStyle w:val="ListParagraph"/>
+        <w:numPr>
+          <w:ilvl w:val="2"/>
+          <w:numId w:val="1"/>
+        </w:numPr>
+      </w:pPr>
+      <w:r>
+        <w:t xml:space="preserve">Param: </w:t>
+      </w:r>
+      <w:proofErr w:type="spellStart"/>
+      <w:r>
+        <w:t>ticket_id</w:t>
+      </w:r>
+      <w:proofErr w:type="spellEnd"/>
+    </w:p>
+    <w:p>
+      <w:pPr>
+        <w:pStyle w:val="ListParagraph"/>
+        <w:numPr>
+          <w:ilvl w:val="1"/>
+          <w:numId w:val="1"/>
+        </w:numPr>
+      </w:pPr>
+      <w:r>
+        <w:t xml:space="preserve">PUT – Edit customer </w:t>
+      </w:r>
+      <w:r>
+        <w:t xml:space="preserve">+ </w:t>
+      </w:r>
+      <w:proofErr w:type="gramStart"/>
+      <w:r>
+        <w:t>bike</w:t>
+      </w:r>
+      <w:proofErr w:type="gramEnd"/>
+    </w:p>
+    <w:p>
+      <w:pPr>
+        <w:pStyle w:val="ListParagraph"/>
+        <w:numPr>
+          <w:ilvl w:val="2"/>
+          <w:numId w:val="1"/>
+        </w:numPr>
+      </w:pPr>
+      <w:r>
+        <w:t xml:space="preserve">Param: </w:t>
+      </w:r>
+      <w:proofErr w:type="spellStart"/>
+      <w:r>
+        <w:t>ticket_ID</w:t>
+      </w:r>
+      <w:proofErr w:type="spellEnd"/>
+    </w:p>
+    <w:p>
+      <w:pPr>
+        <w:pStyle w:val="ListParagraph"/>
+        <w:numPr>
+          <w:ilvl w:val="2"/>
+          <w:numId w:val="1"/>
+        </w:numPr>
+      </w:pPr>
+      <w:r>
+        <w:t xml:space="preserve">Update on </w:t>
+      </w:r>
+      <w:proofErr w:type="gramStart"/>
+      <w:r>
+        <w:t>submit</w:t>
+      </w:r>
+      <w:proofErr w:type="gramEnd"/>
+    </w:p>
+    <w:p>
+      <w:pPr>
+        <w:pStyle w:val="ListParagraph"/>
+        <w:numPr>
+          <w:ilvl w:val="1"/>
+          <w:numId w:val="1"/>
+        </w:numPr>
+      </w:pPr>
+      <w:r>
+        <w:t xml:space="preserve">PUT – </w:t>
+      </w:r>
+      <w:r>
+        <w:t xml:space="preserve">Update ticket notes / </w:t>
+      </w:r>
+      <w:proofErr w:type="gramStart"/>
+      <w:r>
+        <w:t>status</w:t>
+      </w:r>
+      <w:proofErr w:type="gramEnd"/>
+    </w:p>
+    <w:p>
+      <w:pPr>
+        <w:pStyle w:val="ListParagraph"/>
+        <w:numPr>
+          <w:ilvl w:val="2"/>
+          <w:numId w:val="1"/>
+        </w:numPr>
+      </w:pPr>
+      <w:r>
+        <w:t xml:space="preserve">Param: </w:t>
+      </w:r>
+      <w:proofErr w:type="spellStart"/>
+      <w:r>
+        <w:t>ticket_ID</w:t>
+      </w:r>
+      <w:proofErr w:type="spellEnd"/>
+    </w:p>
+    <w:p>
+      <w:pPr>
+        <w:pStyle w:val="ListParagraph"/>
+        <w:numPr>
+          <w:ilvl w:val="2"/>
+          <w:numId w:val="1"/>
+        </w:numPr>
+      </w:pPr>
+      <w:r>
+        <w:t>Update on change</w:t>
+      </w:r>
+    </w:p>
+    <w:p>
+      <w:pPr>
+        <w:pStyle w:val="ListParagraph"/>
+        <w:numPr>
+          <w:ilvl w:val="1"/>
+          <w:numId w:val="1"/>
+        </w:numPr>
+      </w:pPr>
+      <w:r>
+        <w:t>GET – Ticket Items</w:t>
+      </w:r>
+    </w:p>
+    <w:p>
+      <w:pPr>
+        <w:pStyle w:val="ListParagraph"/>
+        <w:numPr>
+          <w:ilvl w:val="2"/>
+          <w:numId w:val="1"/>
+        </w:numPr>
+      </w:pPr>
+      <w:r>
+        <w:t xml:space="preserve">Params: </w:t>
+      </w:r>
+      <w:proofErr w:type="spellStart"/>
+      <w:r>
+        <w:t>ticket_ID</w:t>
+      </w:r>
+      <w:proofErr w:type="spellEnd"/>
+    </w:p>
+    <w:p>
+      <w:pPr>
+        <w:pStyle w:val="ListParagraph"/>
+        <w:numPr>
+          <w:ilvl w:val="2"/>
+          <w:numId w:val="1"/>
+        </w:numPr>
+      </w:pPr>
+      <w:r>
+        <w:t xml:space="preserve">Get all items related to a </w:t>
+      </w:r>
+      <w:proofErr w:type="gramStart"/>
+      <w:r>
+        <w:t>ticket</w:t>
+      </w:r>
+      <w:proofErr w:type="gramEnd"/>
+    </w:p>
+    <w:p>
+      <w:pPr>
+        <w:pStyle w:val="ListParagraph"/>
+        <w:numPr>
+          <w:ilvl w:val="1"/>
+          <w:numId w:val="1"/>
+        </w:numPr>
+      </w:pPr>
+      <w:r>
+        <w:t xml:space="preserve">PUT – Update </w:t>
+      </w:r>
+      <w:proofErr w:type="spellStart"/>
+      <w:r>
+        <w:t>ticketLabor</w:t>
+      </w:r>
+      <w:proofErr w:type="spellEnd"/>
+      <w:r>
+        <w:t xml:space="preserve"> </w:t>
+      </w:r>
+      <w:proofErr w:type="gramStart"/>
+      <w:r>
+        <w:t>quantity</w:t>
+      </w:r>
+      <w:proofErr w:type="gramEnd"/>
+      <w:r>
+        <w:tab/>
+      </w:r>
+    </w:p>
+    <w:p>
+      <w:pPr>
+        <w:pStyle w:val="ListParagraph"/>
+        <w:numPr>
+          <w:ilvl w:val="2"/>
+          <w:numId w:val="1"/>
+        </w:numPr>
+      </w:pPr>
+      <w:r>
+        <w:t xml:space="preserve">Param: </w:t>
+      </w:r>
+      <w:proofErr w:type="spellStart"/>
+      <w:r>
+        <w:t>ticketLabor_ID</w:t>
+      </w:r>
+      <w:proofErr w:type="spellEnd"/>
+    </w:p>
+    <w:p>
+      <w:pPr>
+        <w:pStyle w:val="ListParagraph"/>
+        <w:numPr>
+          <w:ilvl w:val="1"/>
+          <w:numId w:val="1"/>
+        </w:numPr>
+      </w:pPr>
+      <w:r>
+        <w:t xml:space="preserve">DELETE – </w:t>
+      </w:r>
+      <w:proofErr w:type="spellStart"/>
+      <w:proofErr w:type="gramStart"/>
+      <w:r>
+        <w:t>tikcetLabor</w:t>
+      </w:r>
+      <w:proofErr w:type="spellEnd"/>
+      <w:proofErr w:type="gramEnd"/>
+    </w:p>
+    <w:p>
+      <w:pPr>
+        <w:pStyle w:val="ListParagraph"/>
+        <w:numPr>
+          <w:ilvl w:val="2"/>
+          <w:numId w:val="1"/>
+        </w:numPr>
+      </w:pPr>
+      <w:r>
+        <w:t xml:space="preserve">param: </w:t>
+      </w:r>
+      <w:proofErr w:type="spellStart"/>
+      <w:r>
+        <w:t>ticketLabor_ID</w:t>
+      </w:r>
+      <w:proofErr w:type="spellEnd"/>
+    </w:p>
+    <w:p>
+      <w:pPr>
+        <w:pStyle w:val="ListParagraph"/>
+        <w:numPr>
+          <w:ilvl w:val="1"/>
+          <w:numId w:val="1"/>
+        </w:numPr>
+      </w:pPr>
+      <w:r>
+        <w:t xml:space="preserve">PUT – Update </w:t>
+      </w:r>
+      <w:proofErr w:type="spellStart"/>
+      <w:r>
+        <w:t>ticketProduct</w:t>
+      </w:r>
+      <w:proofErr w:type="spellEnd"/>
+      <w:r>
+        <w:t xml:space="preserve"> </w:t>
+      </w:r>
+      <w:proofErr w:type="gramStart"/>
+      <w:r>
+        <w:t>quantity</w:t>
+      </w:r>
+      <w:proofErr w:type="gramEnd"/>
+    </w:p>
+    <w:p>
+      <w:pPr>
+        <w:pStyle w:val="ListParagraph"/>
+        <w:numPr>
+          <w:ilvl w:val="2"/>
+          <w:numId w:val="1"/>
+        </w:numPr>
+      </w:pPr>
+      <w:r>
+        <w:t xml:space="preserve">Param: </w:t>
+      </w:r>
+      <w:proofErr w:type="spellStart"/>
+      <w:r>
+        <w:t>ticketProduct_ID</w:t>
+      </w:r>
+      <w:proofErr w:type="spellEnd"/>
+    </w:p>
+    <w:p>
+      <w:pPr>
+        <w:pStyle w:val="ListParagraph"/>
+        <w:numPr>
+          <w:ilvl w:val="1"/>
+          <w:numId w:val="1"/>
+        </w:numPr>
+      </w:pPr>
+      <w:r>
+        <w:t xml:space="preserve">DELETE – </w:t>
+      </w:r>
+      <w:proofErr w:type="spellStart"/>
+      <w:proofErr w:type="gramStart"/>
+      <w:r>
+        <w:t>ticketProduct</w:t>
+      </w:r>
+      <w:proofErr w:type="spellEnd"/>
+      <w:proofErr w:type="gramEnd"/>
+    </w:p>
+    <w:p>
+      <w:pPr>
+        <w:pStyle w:val="ListParagraph"/>
+        <w:numPr>
+          <w:ilvl w:val="2"/>
+          <w:numId w:val="1"/>
+        </w:numPr>
+      </w:pPr>
+      <w:r>
+        <w:t xml:space="preserve">Param: </w:t>
+      </w:r>
+      <w:proofErr w:type="spellStart"/>
+      <w:r>
+        <w:t>ticketProduct_ID</w:t>
+      </w:r>
+      <w:proofErr w:type="spellEnd"/>
+    </w:p>
+    <w:p>
+      <w:pPr>
+        <w:pStyle w:val="ListParagraph"/>
+        <w:numPr>
+          <w:ilvl w:val="1"/>
+          <w:numId w:val="1"/>
+        </w:numPr>
+      </w:pPr>
+      <w:r>
+        <w:t>DELETE – Ticket (and ticket items)</w:t>
+      </w:r>
+    </w:p>
+    <w:p>
+      <w:pPr>
+        <w:pStyle w:val="ListParagraph"/>
+        <w:numPr>
+          <w:ilvl w:val="2"/>
+          <w:numId w:val="1"/>
+        </w:numPr>
+      </w:pPr>
+      <w:r>
+        <w:t xml:space="preserve">Param: </w:t>
+      </w:r>
+      <w:proofErr w:type="spellStart"/>
+      <w:r>
+        <w:t>ticket_ID</w:t>
+      </w:r>
+      <w:proofErr w:type="spellEnd"/>
+    </w:p>
+    <w:p>
+      <w:pPr>
+        <w:pStyle w:val="ListParagraph"/>
+        <w:numPr>
+          <w:ilvl w:val="1"/>
+          <w:numId w:val="1"/>
+        </w:numPr>
+      </w:pPr>
+      <w:r>
+        <w:t xml:space="preserve">GET – search products / </w:t>
+      </w:r>
+      <w:proofErr w:type="gramStart"/>
+      <w:r>
+        <w:t>labor</w:t>
+      </w:r>
+      <w:proofErr w:type="gramEnd"/>
+    </w:p>
+    <w:p>
+      <w:pPr>
+        <w:pStyle w:val="ListParagraph"/>
+        <w:numPr>
+          <w:ilvl w:val="2"/>
+          <w:numId w:val="1"/>
+        </w:numPr>
+      </w:pPr>
+      <w:r>
+        <w:t>Query: search input</w:t>
+      </w:r>
+    </w:p>
+    <w:p>
+      <w:pPr>
+        <w:pStyle w:val="ListParagraph"/>
+        <w:numPr>
+          <w:ilvl w:val="2"/>
+          <w:numId w:val="1"/>
+        </w:numPr>
+      </w:pPr>
+      <w:r>
+        <w:t xml:space="preserve">Redirect to search </w:t>
+      </w:r>
+      <w:proofErr w:type="gramStart"/>
+      <w:r>
+        <w:t>page</w:t>
+      </w:r>
+      <w:proofErr w:type="gramEnd"/>
+    </w:p>
+    <w:p>
+      <w:pPr>
+        <w:pStyle w:val="ListParagraph"/>
+        <w:numPr>
+          <w:ilvl w:val="0"/>
+          <w:numId w:val="1"/>
+        </w:numPr>
+      </w:pPr>
+      <w:r>
+        <w:lastRenderedPageBreak/>
+        <w:t>Product/Labor Search Page</w:t>
+      </w:r>
+    </w:p>
+    <w:p>
+      <w:pPr>
+        <w:pStyle w:val="ListParagraph"/>
+        <w:numPr>
+          <w:ilvl w:val="1"/>
+          <w:numId w:val="1"/>
+        </w:numPr>
+      </w:pPr>
+      <w:r>
+        <w:t xml:space="preserve">GET – search products / </w:t>
+      </w:r>
+      <w:proofErr w:type="gramStart"/>
+      <w:r>
+        <w:t>labor</w:t>
+      </w:r>
+      <w:proofErr w:type="gramEnd"/>
+    </w:p>
+    <w:p>
+      <w:pPr>
+        <w:pStyle w:val="ListParagraph"/>
+        <w:numPr>
+          <w:ilvl w:val="2"/>
+          <w:numId w:val="1"/>
+        </w:numPr>
+      </w:pPr>
+      <w:r>
+        <w:t>Query: search input</w:t>
+      </w:r>
+      <w:r>
+        <w:t xml:space="preserve"> + sidebar refinement</w:t>
+      </w:r>
+    </w:p>
+    <w:p>
+      <w:pPr>
+        <w:pStyle w:val="ListParagraph"/>
+        <w:numPr>
+          <w:ilvl w:val="2"/>
+          <w:numId w:val="1"/>
+        </w:numPr>
+      </w:pPr>
+      <w:r>
+        <w:t xml:space="preserve">Redirect to search </w:t>
+      </w:r>
+      <w:proofErr w:type="gramStart"/>
+      <w:r>
+        <w:t>page</w:t>
+      </w:r>
+      <w:proofErr w:type="gramEnd"/>
+    </w:p>
+    <w:p>
+      <w:pPr>
+        <w:pStyle w:val="ListParagraph"/>
+        <w:numPr>
+          <w:ilvl w:val="1"/>
+          <w:numId w:val="1"/>
+        </w:numPr>
+      </w:pPr>
+      <w:r>
+        <w:t xml:space="preserve">POST – </w:t>
+      </w:r>
+      <w:r>
+        <w:t xml:space="preserve">add </w:t>
+      </w:r>
+      <w:proofErr w:type="spellStart"/>
+      <w:r>
+        <w:t>ticketLabor</w:t>
+      </w:r>
+      <w:proofErr w:type="spellEnd"/>
+      <w:r>
+        <w:t xml:space="preserve"> to </w:t>
+      </w:r>
+      <w:proofErr w:type="gramStart"/>
+      <w:r>
+        <w:t>Ticket</w:t>
+      </w:r>
+      <w:proofErr w:type="gramEnd"/>
+      <w:r>
+        <w:tab/>
+      </w:r>
+    </w:p>
+    <w:p>
+      <w:pPr>
+        <w:pStyle w:val="ListParagraph"/>
+        <w:numPr>
+          <w:ilvl w:val="1"/>
+          <w:numId w:val="1"/>
+        </w:numPr>
+      </w:pPr>
+      <w:r>
+        <w:t xml:space="preserve">POST – add </w:t>
+      </w:r>
+      <w:proofErr w:type="spellStart"/>
+      <w:r>
+        <w:t>ticketProduct</w:t>
+      </w:r>
+      <w:proofErr w:type="spellEnd"/>
+      <w:r>
+        <w:t xml:space="preserve"> to </w:t>
+      </w:r>
+      <w:proofErr w:type="gramStart"/>
+      <w:r>
+        <w:t>Ticket</w:t>
+      </w:r>
+      <w:proofErr w:type="gramEnd"/>
+      <w:r>
+        <w:t xml:space="preserve"> </w:t>
+      </w:r>
+    </w:p>
+    <w:p>
+      <w:r>
         <w:t>Login Requests</w:t>
       </w:r>
     </w:p>
@@ -734,13 +2869,7 @@
         </w:numPr>
       </w:pPr>
       <w:r>
-        <w:t>POST</w:t>
-      </w:r>
-      <w:r>
-        <w:t xml:space="preserve"> – </w:t>
-      </w:r>
-      <w:r>
-        <w:t>register</w:t>
+        <w:t>POST – register</w:t>
       </w:r>
     </w:p>
     <w:p>
@@ -781,11 +2910,13 @@
         </w:numPr>
       </w:pPr>
       <w:r>
-        <w:t>GET</w:t>
-      </w:r>
-      <w:r>
-        <w:t xml:space="preserve"> – Ticket List</w:t>
-      </w:r>
+        <w:t xml:space="preserve">GET – user ticket list + bike + </w:t>
+      </w:r>
+      <w:proofErr w:type="gramStart"/>
+      <w:r>
+        <w:t>total</w:t>
+      </w:r>
+      <w:proofErr w:type="gramEnd"/>
     </w:p>
     <w:p>
       <w:pPr>
@@ -811,8 +2942,14 @@
           <w:ilvl w:val="1"/>
           <w:numId w:val="1"/>
         </w:numPr>
-      </w:pPr>
-      <w:r>
+        <w:rPr>
+          <w:color w:val="0070C0"/>
+        </w:rPr>
+      </w:pPr>
+      <w:r>
+        <w:rPr>
+          <w:color w:val="0070C0"/>
+        </w:rPr>
         <w:t>GET – Product List</w:t>
       </w:r>
     </w:p>
@@ -823,10 +2960,128 @@
           <w:ilvl w:val="2"/>
           <w:numId w:val="1"/>
         </w:numPr>
-      </w:pPr>
-      <w:r>
-        <w:t>Refine results by popular products?</w:t>
-      </w:r>
+        <w:rPr>
+          <w:color w:val="0070C0"/>
+        </w:rPr>
+      </w:pPr>
+      <w:r>
+        <w:rPr>
+          <w:color w:val="0070C0"/>
+        </w:rPr>
+        <w:t xml:space="preserve">Preset initial </w:t>
+      </w:r>
+      <w:proofErr w:type="gramStart"/>
+      <w:r>
+        <w:rPr>
+          <w:color w:val="0070C0"/>
+        </w:rPr>
+        <w:t>list</w:t>
+      </w:r>
+      <w:proofErr w:type="gramEnd"/>
+    </w:p>
+    <w:p>
+      <w:pPr>
+        <w:pStyle w:val="ListParagraph"/>
+        <w:numPr>
+          <w:ilvl w:val="1"/>
+          <w:numId w:val="1"/>
+        </w:numPr>
+        <w:rPr>
+          <w:color w:val="0070C0"/>
+        </w:rPr>
+      </w:pPr>
+      <w:r>
+        <w:rPr>
+          <w:color w:val="0070C0"/>
+        </w:rPr>
+        <w:t xml:space="preserve">GET – refined product </w:t>
+      </w:r>
+      <w:proofErr w:type="gramStart"/>
+      <w:r>
+        <w:rPr>
+          <w:color w:val="0070C0"/>
+        </w:rPr>
+        <w:t>list</w:t>
+      </w:r>
+      <w:proofErr w:type="gramEnd"/>
+    </w:p>
+    <w:p>
+      <w:pPr>
+        <w:pStyle w:val="ListParagraph"/>
+        <w:numPr>
+          <w:ilvl w:val="2"/>
+          <w:numId w:val="1"/>
+        </w:numPr>
+        <w:rPr>
+          <w:color w:val="0070C0"/>
+        </w:rPr>
+      </w:pPr>
+      <w:r>
+        <w:rPr>
+          <w:color w:val="0070C0"/>
+        </w:rPr>
+        <w:t xml:space="preserve">Refine return based on search </w:t>
+      </w:r>
+      <w:proofErr w:type="gramStart"/>
+      <w:r>
+        <w:rPr>
+          <w:color w:val="0070C0"/>
+        </w:rPr>
+        <w:t>input</w:t>
+      </w:r>
+      <w:proofErr w:type="gramEnd"/>
+    </w:p>
+    <w:p>
+      <w:pPr>
+        <w:pStyle w:val="ListParagraph"/>
+        <w:numPr>
+          <w:ilvl w:val="1"/>
+          <w:numId w:val="1"/>
+        </w:numPr>
+        <w:rPr>
+          <w:color w:val="0070C0"/>
+        </w:rPr>
+      </w:pPr>
+      <w:r>
+        <w:rPr>
+          <w:color w:val="0070C0"/>
+        </w:rPr>
+        <w:t xml:space="preserve">GET – product </w:t>
+      </w:r>
+      <w:proofErr w:type="gramStart"/>
+      <w:r>
+        <w:rPr>
+          <w:color w:val="0070C0"/>
+        </w:rPr>
+        <w:t>details</w:t>
+      </w:r>
+      <w:proofErr w:type="gramEnd"/>
+    </w:p>
+    <w:p>
+      <w:pPr>
+        <w:pStyle w:val="ListParagraph"/>
+        <w:numPr>
+          <w:ilvl w:val="2"/>
+          <w:numId w:val="1"/>
+        </w:numPr>
+        <w:rPr>
+          <w:color w:val="0070C0"/>
+        </w:rPr>
+      </w:pPr>
+      <w:r>
+        <w:rPr>
+          <w:color w:val="0070C0"/>
+        </w:rPr>
+        <w:t xml:space="preserve">Params: </w:t>
+      </w:r>
+      <w:proofErr w:type="spellStart"/>
+      <w:r>
+        <w:rPr>
+          <w:color w:val="0070C0"/>
+        </w:rPr>
+        <w:t>product_ID</w:t>
+      </w:r>
+      <w:proofErr w:type="spellEnd"/>
     </w:p>
     <w:p>
       <w:pPr>
@@ -849,8 +3104,64 @@
         </w:numPr>
       </w:pPr>
       <w:r>
-        <w:t>Checkout?</w:t>
-      </w:r>
+        <w:t xml:space="preserve">GET – ticket details + user + </w:t>
+      </w:r>
+      <w:proofErr w:type="gramStart"/>
+      <w:r>
+        <w:t>bike</w:t>
+      </w:r>
+      <w:proofErr w:type="gramEnd"/>
+    </w:p>
+    <w:p>
+      <w:pPr>
+        <w:pStyle w:val="ListParagraph"/>
+        <w:numPr>
+          <w:ilvl w:val="2"/>
+          <w:numId w:val="1"/>
+        </w:numPr>
+      </w:pPr>
+      <w:r>
+        <w:t xml:space="preserve">Params: </w:t>
+      </w:r>
+      <w:proofErr w:type="spellStart"/>
+      <w:r>
+        <w:t>ticket_id</w:t>
+      </w:r>
+      <w:proofErr w:type="spellEnd"/>
+    </w:p>
+    <w:p>
+      <w:pPr>
+        <w:pStyle w:val="ListParagraph"/>
+        <w:numPr>
+          <w:ilvl w:val="1"/>
+          <w:numId w:val="1"/>
+        </w:numPr>
+      </w:pPr>
+      <w:r>
+        <w:t xml:space="preserve">GET – ticket </w:t>
+      </w:r>
+      <w:proofErr w:type="gramStart"/>
+      <w:r>
+        <w:t>items</w:t>
+      </w:r>
+      <w:proofErr w:type="gramEnd"/>
+    </w:p>
+    <w:p>
+      <w:pPr>
+        <w:pStyle w:val="ListParagraph"/>
+        <w:numPr>
+          <w:ilvl w:val="2"/>
+          <w:numId w:val="1"/>
+        </w:numPr>
+      </w:pPr>
+      <w:r>
+        <w:t xml:space="preserve">Params: </w:t>
+      </w:r>
+      <w:proofErr w:type="spellStart"/>
+      <w:r>
+        <w:t>ticket_id</w:t>
+      </w:r>
+      <w:proofErr w:type="spellEnd"/>
     </w:p>
     <w:p>
       <w:pPr>
@@ -859,8 +3170,14 @@
           <w:ilvl w:val="0"/>
           <w:numId w:val="1"/>
         </w:numPr>
-      </w:pPr>
-      <w:r>
+        <w:rPr>
+          <w:color w:val="0070C0"/>
+        </w:rPr>
+      </w:pPr>
+      <w:r>
+        <w:rPr>
+          <w:color w:val="0070C0"/>
+        </w:rPr>
         <w:t>Shopping Page</w:t>
       </w:r>
     </w:p>
@@ -871,68 +3188,160 @@
           <w:ilvl w:val="1"/>
           <w:numId w:val="1"/>
         </w:numPr>
-      </w:pPr>
-      <w:r>
-        <w:t>GET – Product List</w:t>
-      </w:r>
-    </w:p>
-    <w:p>
-      <w:pPr>
-        <w:pStyle w:val="ListParagraph"/>
-        <w:numPr>
-          <w:ilvl w:val="2"/>
-          <w:numId w:val="1"/>
-        </w:numPr>
-      </w:pPr>
-      <w:r>
-        <w:t>Variable Refinement of request</w:t>
-      </w:r>
-    </w:p>
-    <w:p>
-      <w:pPr>
-        <w:pStyle w:val="ListParagraph"/>
-        <w:numPr>
-          <w:ilvl w:val="3"/>
-          <w:numId w:val="1"/>
-        </w:numPr>
-      </w:pPr>
-      <w:r>
-        <w:t>Search options</w:t>
-      </w:r>
-    </w:p>
-    <w:p>
-      <w:pPr>
-        <w:pStyle w:val="ListParagraph"/>
-        <w:numPr>
-          <w:ilvl w:val="3"/>
-          <w:numId w:val="1"/>
-        </w:numPr>
-      </w:pPr>
-      <w:r>
-        <w:t xml:space="preserve">Select options from side </w:t>
-      </w:r>
-      <w:proofErr w:type="gramStart"/>
-      <w:r>
-        <w:t>bar</w:t>
-      </w:r>
-      <w:proofErr w:type="gramEnd"/>
-    </w:p>
-    <w:p>
-      <w:pPr>
-        <w:pStyle w:val="ListParagraph"/>
-        <w:numPr>
-          <w:ilvl w:val="2"/>
-          <w:numId w:val="1"/>
-        </w:numPr>
-      </w:pPr>
-      <w:r>
-        <w:t xml:space="preserve">Get by </w:t>
-      </w:r>
-      <w:proofErr w:type="gramStart"/>
-      <w:r>
-        <w:t>pages</w:t>
-      </w:r>
-      <w:proofErr w:type="gramEnd"/>
+        <w:rPr>
+          <w:color w:val="0070C0"/>
+        </w:rPr>
+      </w:pPr>
+      <w:r>
+        <w:rPr>
+          <w:color w:val="0070C0"/>
+        </w:rPr>
+        <w:t xml:space="preserve">GET – refined product </w:t>
+      </w:r>
+      <w:proofErr w:type="gramStart"/>
+      <w:r>
+        <w:rPr>
+          <w:color w:val="0070C0"/>
+        </w:rPr>
+        <w:t>list</w:t>
+      </w:r>
+      <w:proofErr w:type="gramEnd"/>
+    </w:p>
+    <w:p>
+      <w:pPr>
+        <w:pStyle w:val="ListParagraph"/>
+        <w:numPr>
+          <w:ilvl w:val="2"/>
+          <w:numId w:val="1"/>
+        </w:numPr>
+        <w:rPr>
+          <w:color w:val="0070C0"/>
+        </w:rPr>
+      </w:pPr>
+      <w:r>
+        <w:rPr>
+          <w:color w:val="0070C0"/>
+        </w:rPr>
+        <w:t xml:space="preserve">Return products based off search </w:t>
+      </w:r>
+      <w:proofErr w:type="gramStart"/>
+      <w:r>
+        <w:rPr>
+          <w:color w:val="0070C0"/>
+        </w:rPr>
+        <w:t>input</w:t>
+      </w:r>
+      <w:proofErr w:type="gramEnd"/>
+    </w:p>
+    <w:p>
+      <w:pPr>
+        <w:pStyle w:val="ListParagraph"/>
+        <w:numPr>
+          <w:ilvl w:val="2"/>
+          <w:numId w:val="1"/>
+        </w:numPr>
+        <w:rPr>
+          <w:color w:val="0070C0"/>
+        </w:rPr>
+      </w:pPr>
+      <w:r>
+        <w:rPr>
+          <w:color w:val="0070C0"/>
+        </w:rPr>
+        <w:t xml:space="preserve">Refine return by settings </w:t>
+      </w:r>
+      <w:proofErr w:type="gramStart"/>
+      <w:r>
+        <w:rPr>
+          <w:color w:val="0070C0"/>
+        </w:rPr>
+        <w:t>in side</w:t>
+      </w:r>
+      <w:proofErr w:type="gramEnd"/>
+      <w:r>
+        <w:rPr>
+          <w:color w:val="0070C0"/>
+        </w:rPr>
+        <w:t xml:space="preserve"> bar</w:t>
+      </w:r>
+    </w:p>
+    <w:p>
+      <w:pPr>
+        <w:pStyle w:val="ListParagraph"/>
+        <w:numPr>
+          <w:ilvl w:val="2"/>
+          <w:numId w:val="1"/>
+        </w:numPr>
+        <w:rPr>
+          <w:color w:val="0070C0"/>
+        </w:rPr>
+      </w:pPr>
+      <w:r>
+        <w:rPr>
+          <w:color w:val="0070C0"/>
+        </w:rPr>
+        <w:t xml:space="preserve">Page switching </w:t>
+      </w:r>
+      <w:proofErr w:type="gramStart"/>
+      <w:r>
+        <w:rPr>
+          <w:color w:val="0070C0"/>
+        </w:rPr>
+        <w:t>functionality</w:t>
+      </w:r>
+      <w:proofErr w:type="gramEnd"/>
+    </w:p>
+    <w:p>
+      <w:pPr>
+        <w:pStyle w:val="ListParagraph"/>
+        <w:numPr>
+          <w:ilvl w:val="1"/>
+          <w:numId w:val="1"/>
+        </w:numPr>
+        <w:rPr>
+          <w:color w:val="0070C0"/>
+        </w:rPr>
+      </w:pPr>
+      <w:r>
+        <w:rPr>
+          <w:color w:val="0070C0"/>
+        </w:rPr>
+        <w:t xml:space="preserve">GET – product </w:t>
+      </w:r>
+      <w:proofErr w:type="gramStart"/>
+      <w:r>
+        <w:rPr>
+          <w:color w:val="0070C0"/>
+        </w:rPr>
+        <w:t>details</w:t>
+      </w:r>
+      <w:proofErr w:type="gramEnd"/>
+    </w:p>
+    <w:p>
+      <w:pPr>
+        <w:pStyle w:val="ListParagraph"/>
+        <w:numPr>
+          <w:ilvl w:val="2"/>
+          <w:numId w:val="1"/>
+        </w:numPr>
+        <w:rPr>
+          <w:color w:val="0070C0"/>
+        </w:rPr>
+      </w:pPr>
+      <w:r>
+        <w:rPr>
+          <w:color w:val="0070C0"/>
+        </w:rPr>
+        <w:t xml:space="preserve">Params: </w:t>
+      </w:r>
+      <w:proofErr w:type="spellStart"/>
+      <w:r>
+        <w:rPr>
+          <w:color w:val="0070C0"/>
+        </w:rPr>
+        <w:t>product_ID</w:t>
+      </w:r>
+      <w:proofErr w:type="spellEnd"/>
     </w:p>
     <w:p>
       <w:pPr>
@@ -941,8 +3350,14 @@
           <w:ilvl w:val="0"/>
           <w:numId w:val="1"/>
         </w:numPr>
-      </w:pPr>
-      <w:r>
+        <w:rPr>
+          <w:color w:val="0070C0"/>
+        </w:rPr>
+      </w:pPr>
+      <w:r>
+        <w:rPr>
+          <w:color w:val="0070C0"/>
+        </w:rPr>
         <w:t>Product Details Page</w:t>
       </w:r>
     </w:p>
@@ -953,54 +3368,90 @@
           <w:ilvl w:val="1"/>
           <w:numId w:val="1"/>
         </w:numPr>
-      </w:pPr>
-      <w:r>
-        <w:t xml:space="preserve">GET – </w:t>
-      </w:r>
-      <w:proofErr w:type="gramStart"/>
-      <w:r>
-        <w:t>product</w:t>
-      </w:r>
-      <w:proofErr w:type="gramEnd"/>
-    </w:p>
-    <w:p>
-      <w:pPr>
-        <w:pStyle w:val="ListParagraph"/>
-        <w:numPr>
-          <w:ilvl w:val="2"/>
-          <w:numId w:val="1"/>
-        </w:numPr>
-      </w:pPr>
-      <w:r>
-        <w:t xml:space="preserve">Params: </w:t>
-      </w:r>
-      <w:proofErr w:type="spellStart"/>
-      <w:r>
-        <w:t>product_id</w:t>
-      </w:r>
-      <w:proofErr w:type="spellEnd"/>
-    </w:p>
-    <w:p>
-      <w:pPr>
-        <w:pStyle w:val="ListParagraph"/>
-        <w:numPr>
-          <w:ilvl w:val="2"/>
-          <w:numId w:val="1"/>
-        </w:numPr>
-      </w:pPr>
-      <w:r>
-        <w:t xml:space="preserve">Likely use info fetched by previous </w:t>
-      </w:r>
-      <w:proofErr w:type="gramStart"/>
-      <w:r>
-        <w:t>requests</w:t>
-      </w:r>
-      <w:proofErr w:type="gramEnd"/>
-    </w:p>
-    <w:p>
-      <w:r>
-        <w:t>Tech Requests</w:t>
-      </w:r>
+        <w:rPr>
+          <w:color w:val="0070C0"/>
+        </w:rPr>
+      </w:pPr>
+      <w:r>
+        <w:rPr>
+          <w:color w:val="0070C0"/>
+        </w:rPr>
+        <w:t xml:space="preserve">POST – add product to </w:t>
+      </w:r>
+      <w:proofErr w:type="gramStart"/>
+      <w:r>
+        <w:rPr>
+          <w:color w:val="0070C0"/>
+        </w:rPr>
+        <w:t>cart</w:t>
+      </w:r>
+      <w:proofErr w:type="gramEnd"/>
+    </w:p>
+    <w:p>
+      <w:pPr>
+        <w:pStyle w:val="ListParagraph"/>
+        <w:numPr>
+          <w:ilvl w:val="2"/>
+          <w:numId w:val="1"/>
+        </w:numPr>
+        <w:rPr>
+          <w:color w:val="0070C0"/>
+        </w:rPr>
+      </w:pPr>
+      <w:r>
+        <w:rPr>
+          <w:color w:val="0070C0"/>
+        </w:rPr>
+        <w:t xml:space="preserve">body: </w:t>
+      </w:r>
+      <w:proofErr w:type="spellStart"/>
+      <w:r>
+        <w:rPr>
+          <w:color w:val="0070C0"/>
+        </w:rPr>
+        <w:t>product_ID</w:t>
+      </w:r>
+      <w:proofErr w:type="spellEnd"/>
+      <w:r>
+        <w:rPr>
+          <w:color w:val="0070C0"/>
+        </w:rPr>
+        <w:t xml:space="preserve">, </w:t>
+      </w:r>
+      <w:proofErr w:type="spellStart"/>
+      <w:r>
+        <w:rPr>
+          <w:color w:val="0070C0"/>
+        </w:rPr>
+        <w:t>user_ID</w:t>
+      </w:r>
+      <w:proofErr w:type="spellEnd"/>
+    </w:p>
+    <w:p>
+      <w:pPr>
+        <w:pStyle w:val="ListParagraph"/>
+        <w:numPr>
+          <w:ilvl w:val="2"/>
+          <w:numId w:val="1"/>
+        </w:numPr>
+        <w:rPr>
+          <w:color w:val="0070C0"/>
+        </w:rPr>
+      </w:pPr>
+      <w:r>
+        <w:rPr>
+          <w:color w:val="0070C0"/>
+        </w:rPr>
+        <w:t xml:space="preserve">redirect back to search after success </w:t>
+      </w:r>
+      <w:proofErr w:type="gramStart"/>
+      <w:r>
+        <w:rPr>
+          <w:color w:val="0070C0"/>
+        </w:rPr>
+        <w:t>message</w:t>
+      </w:r>
+      <w:proofErr w:type="gramEnd"/>
     </w:p>
     <w:p>
       <w:pPr>
@@ -1009,414 +3460,106 @@
           <w:ilvl w:val="0"/>
           <w:numId w:val="1"/>
         </w:numPr>
-      </w:pPr>
-      <w:r>
-        <w:t>Dashboard</w:t>
-      </w:r>
-    </w:p>
-    <w:p>
-      <w:pPr>
-        <w:pStyle w:val="ListParagraph"/>
-        <w:numPr>
-          <w:ilvl w:val="1"/>
-          <w:numId w:val="1"/>
-        </w:numPr>
-      </w:pPr>
-      <w:r>
-        <w:t>GET – Ticket List</w:t>
-      </w:r>
-    </w:p>
-    <w:p>
-      <w:pPr>
-        <w:pStyle w:val="ListParagraph"/>
-        <w:numPr>
-          <w:ilvl w:val="2"/>
-          <w:numId w:val="1"/>
-        </w:numPr>
-      </w:pPr>
-      <w:r>
-        <w:t xml:space="preserve">Sorted by due </w:t>
-      </w:r>
-      <w:proofErr w:type="gramStart"/>
-      <w:r>
-        <w:t>date</w:t>
-      </w:r>
-      <w:proofErr w:type="gramEnd"/>
-    </w:p>
-    <w:p>
-      <w:pPr>
-        <w:pStyle w:val="ListParagraph"/>
-        <w:numPr>
-          <w:ilvl w:val="1"/>
-          <w:numId w:val="1"/>
-        </w:numPr>
-      </w:pPr>
-      <w:r>
-        <w:t>GET – TO DO List</w:t>
-      </w:r>
-    </w:p>
-    <w:p>
-      <w:pPr>
-        <w:pStyle w:val="ListParagraph"/>
-        <w:numPr>
-          <w:ilvl w:val="1"/>
-          <w:numId w:val="1"/>
-        </w:numPr>
-      </w:pPr>
-      <w:r>
-        <w:t>POST – TO DO List</w:t>
-      </w:r>
-    </w:p>
-    <w:p>
-      <w:pPr>
-        <w:pStyle w:val="ListParagraph"/>
-        <w:numPr>
-          <w:ilvl w:val="1"/>
-          <w:numId w:val="1"/>
-        </w:numPr>
-      </w:pPr>
-      <w:r>
-        <w:lastRenderedPageBreak/>
-        <w:t>PUT – TO DO List</w:t>
-      </w:r>
-    </w:p>
-    <w:p>
-      <w:pPr>
-        <w:pStyle w:val="ListParagraph"/>
-        <w:numPr>
-          <w:ilvl w:val="1"/>
-          <w:numId w:val="1"/>
-        </w:numPr>
-      </w:pPr>
-      <w:r>
-        <w:t>DELETE – TO DO List</w:t>
-      </w:r>
-    </w:p>
-    <w:p>
-      <w:pPr>
-        <w:pStyle w:val="ListParagraph"/>
-        <w:numPr>
-          <w:ilvl w:val="1"/>
-          <w:numId w:val="1"/>
-        </w:numPr>
-      </w:pPr>
-      <w:r>
-        <w:t>Progress Chart Request?</w:t>
-      </w:r>
-    </w:p>
-    <w:p>
-      <w:pPr>
-        <w:pStyle w:val="ListParagraph"/>
-        <w:numPr>
-          <w:ilvl w:val="0"/>
-          <w:numId w:val="1"/>
-        </w:numPr>
-      </w:pPr>
-      <w:r>
-        <w:t>Ticket Search Page</w:t>
-      </w:r>
-    </w:p>
-    <w:p>
-      <w:pPr>
-        <w:pStyle w:val="ListParagraph"/>
-        <w:numPr>
-          <w:ilvl w:val="1"/>
-          <w:numId w:val="1"/>
-        </w:numPr>
-      </w:pPr>
-      <w:r>
-        <w:t>GET – Ticket List</w:t>
-      </w:r>
-    </w:p>
-    <w:p>
-      <w:pPr>
-        <w:pStyle w:val="ListParagraph"/>
-        <w:numPr>
-          <w:ilvl w:val="2"/>
-          <w:numId w:val="1"/>
-        </w:numPr>
-      </w:pPr>
-      <w:r>
-        <w:t>Query</w:t>
-      </w:r>
-    </w:p>
-    <w:p>
-      <w:pPr>
-        <w:pStyle w:val="ListParagraph"/>
-        <w:numPr>
-          <w:ilvl w:val="0"/>
-          <w:numId w:val="1"/>
-        </w:numPr>
-      </w:pPr>
-      <w:r>
-        <w:t>New Ticket Page</w:t>
-      </w:r>
-    </w:p>
-    <w:p>
-      <w:pPr>
-        <w:pStyle w:val="ListParagraph"/>
-        <w:numPr>
-          <w:ilvl w:val="1"/>
-          <w:numId w:val="1"/>
-        </w:numPr>
-      </w:pPr>
-      <w:r>
-        <w:t>POST – Ticket</w:t>
-      </w:r>
-    </w:p>
-    <w:p>
-      <w:pPr>
-        <w:pStyle w:val="ListParagraph"/>
-        <w:numPr>
-          <w:ilvl w:val="1"/>
-          <w:numId w:val="1"/>
-        </w:numPr>
-      </w:pPr>
-      <w:r>
-        <w:t>GET – Customers</w:t>
-      </w:r>
-    </w:p>
-    <w:p>
-      <w:pPr>
-        <w:pStyle w:val="ListParagraph"/>
-        <w:numPr>
-          <w:ilvl w:val="2"/>
-          <w:numId w:val="1"/>
-        </w:numPr>
-      </w:pPr>
-      <w:r>
-        <w:t>Query: match inputs value</w:t>
-      </w:r>
-    </w:p>
-    <w:p>
-      <w:pPr>
-        <w:pStyle w:val="ListParagraph"/>
-        <w:numPr>
-          <w:ilvl w:val="1"/>
-          <w:numId w:val="1"/>
-        </w:numPr>
-      </w:pPr>
-      <w:r>
-        <w:t>GET – Bikes</w:t>
-      </w:r>
-    </w:p>
-    <w:p>
-      <w:pPr>
-        <w:pStyle w:val="ListParagraph"/>
-        <w:numPr>
-          <w:ilvl w:val="2"/>
-          <w:numId w:val="1"/>
-        </w:numPr>
-      </w:pPr>
-      <w:r>
-        <w:t xml:space="preserve">Param/query: </w:t>
-      </w:r>
-      <w:proofErr w:type="spellStart"/>
-      <w:r>
-        <w:t>user_id</w:t>
-      </w:r>
-      <w:proofErr w:type="spellEnd"/>
-    </w:p>
-    <w:p>
-      <w:pPr>
-        <w:pStyle w:val="ListParagraph"/>
-        <w:numPr>
-          <w:ilvl w:val="0"/>
-          <w:numId w:val="1"/>
-        </w:numPr>
-      </w:pPr>
-      <w:r>
-        <w:t>Ticket Details Page</w:t>
-      </w:r>
-    </w:p>
-    <w:p>
-      <w:pPr>
-        <w:pStyle w:val="ListParagraph"/>
-        <w:numPr>
-          <w:ilvl w:val="1"/>
-          <w:numId w:val="1"/>
-        </w:numPr>
-      </w:pPr>
-      <w:r>
-        <w:t>GET – Customer Details (related user and bike)</w:t>
-      </w:r>
-    </w:p>
-    <w:p>
-      <w:pPr>
-        <w:pStyle w:val="ListParagraph"/>
-        <w:numPr>
-          <w:ilvl w:val="2"/>
-          <w:numId w:val="1"/>
-        </w:numPr>
-      </w:pPr>
-      <w:r>
-        <w:t xml:space="preserve">Param: </w:t>
-      </w:r>
-      <w:proofErr w:type="spellStart"/>
-      <w:r>
-        <w:t>ticket_id</w:t>
-      </w:r>
-      <w:proofErr w:type="spellEnd"/>
-    </w:p>
-    <w:p>
-      <w:pPr>
-        <w:pStyle w:val="ListParagraph"/>
-        <w:numPr>
-          <w:ilvl w:val="1"/>
-          <w:numId w:val="1"/>
-        </w:numPr>
-      </w:pPr>
-      <w:r>
-        <w:t xml:space="preserve">PUT – Edit customer </w:t>
-      </w:r>
-      <w:proofErr w:type="gramStart"/>
-      <w:r>
-        <w:t>details</w:t>
-      </w:r>
-      <w:proofErr w:type="gramEnd"/>
-    </w:p>
-    <w:p>
-      <w:pPr>
-        <w:pStyle w:val="ListParagraph"/>
-        <w:numPr>
-          <w:ilvl w:val="1"/>
-          <w:numId w:val="1"/>
-        </w:numPr>
-      </w:pPr>
-      <w:r>
-        <w:t>GET – Ticket Details (notes, ticket items)</w:t>
-      </w:r>
-    </w:p>
-    <w:p>
-      <w:pPr>
-        <w:pStyle w:val="ListParagraph"/>
-        <w:numPr>
-          <w:ilvl w:val="1"/>
-          <w:numId w:val="1"/>
-        </w:numPr>
-      </w:pPr>
-      <w:r>
-        <w:t xml:space="preserve">PUT – update </w:t>
-      </w:r>
-      <w:proofErr w:type="gramStart"/>
-      <w:r>
-        <w:t>notes</w:t>
-      </w:r>
-      <w:proofErr w:type="gramEnd"/>
-    </w:p>
-    <w:p>
-      <w:pPr>
-        <w:pStyle w:val="ListParagraph"/>
-        <w:numPr>
-          <w:ilvl w:val="1"/>
-          <w:numId w:val="1"/>
-        </w:numPr>
-      </w:pPr>
-      <w:r>
-        <w:t xml:space="preserve">POST – add ticket </w:t>
-      </w:r>
-      <w:proofErr w:type="gramStart"/>
-      <w:r>
-        <w:t>item</w:t>
-      </w:r>
-      <w:proofErr w:type="gramEnd"/>
-    </w:p>
-    <w:p>
-      <w:pPr>
-        <w:pStyle w:val="ListParagraph"/>
-        <w:numPr>
-          <w:ilvl w:val="1"/>
-          <w:numId w:val="1"/>
-        </w:numPr>
-      </w:pPr>
-      <w:r>
-        <w:t xml:space="preserve">DELETE – remove ticket </w:t>
-      </w:r>
-      <w:proofErr w:type="gramStart"/>
-      <w:r>
-        <w:t>item</w:t>
-      </w:r>
-      <w:proofErr w:type="gramEnd"/>
-    </w:p>
-    <w:p>
-      <w:pPr>
-        <w:pStyle w:val="ListParagraph"/>
-        <w:numPr>
-          <w:ilvl w:val="1"/>
-          <w:numId w:val="1"/>
-        </w:numPr>
-      </w:pPr>
-      <w:r>
-        <w:t xml:space="preserve">DELETE – delete </w:t>
-      </w:r>
-      <w:proofErr w:type="gramStart"/>
-      <w:r>
-        <w:t>ticket</w:t>
-      </w:r>
-      <w:proofErr w:type="gramEnd"/>
-    </w:p>
-    <w:p>
-      <w:pPr>
-        <w:pStyle w:val="ListParagraph"/>
-        <w:numPr>
-          <w:ilvl w:val="1"/>
-          <w:numId w:val="1"/>
-        </w:numPr>
-      </w:pPr>
-      <w:r>
-        <w:t>GET – Search Ticket Items</w:t>
-      </w:r>
-    </w:p>
-    <w:p>
-      <w:pPr>
-        <w:pStyle w:val="ListParagraph"/>
-        <w:numPr>
-          <w:ilvl w:val="0"/>
-          <w:numId w:val="1"/>
-        </w:numPr>
-      </w:pPr>
-      <w:r>
-        <w:t>Product/Labor Search Page</w:t>
-      </w:r>
-    </w:p>
-    <w:p>
-      <w:pPr>
-        <w:pStyle w:val="ListParagraph"/>
-        <w:numPr>
-          <w:ilvl w:val="1"/>
-          <w:numId w:val="1"/>
-        </w:numPr>
-      </w:pPr>
-      <w:r>
-        <w:t xml:space="preserve">GET – search ticket </w:t>
-      </w:r>
-      <w:proofErr w:type="gramStart"/>
-      <w:r>
-        <w:t>items</w:t>
-      </w:r>
-      <w:proofErr w:type="gramEnd"/>
-    </w:p>
-    <w:p>
-      <w:pPr>
-        <w:pStyle w:val="ListParagraph"/>
-        <w:numPr>
-          <w:ilvl w:val="1"/>
-          <w:numId w:val="1"/>
-        </w:numPr>
-      </w:pPr>
-      <w:r>
-        <w:t xml:space="preserve">POST – add item to </w:t>
-      </w:r>
-      <w:proofErr w:type="spellStart"/>
-      <w:proofErr w:type="gramStart"/>
-      <w:r>
-        <w:t>ticket</w:t>
-      </w:r>
-      <w:r>
-        <w:t>a</w:t>
-      </w:r>
-      <w:proofErr w:type="spellEnd"/>
-      <w:proofErr w:type="gramEnd"/>
+        <w:rPr>
+          <w:color w:val="0070C0"/>
+        </w:rPr>
+      </w:pPr>
+      <w:r>
+        <w:rPr>
+          <w:color w:val="0070C0"/>
+        </w:rPr>
+        <w:t>Manage Cart Page</w:t>
+      </w:r>
+    </w:p>
+    <w:p>
+      <w:pPr>
+        <w:pStyle w:val="ListParagraph"/>
+        <w:numPr>
+          <w:ilvl w:val="1"/>
+          <w:numId w:val="1"/>
+        </w:numPr>
+        <w:rPr>
+          <w:color w:val="0070C0"/>
+        </w:rPr>
+      </w:pPr>
+      <w:r>
+        <w:rPr>
+          <w:color w:val="0070C0"/>
+        </w:rPr>
+        <w:t xml:space="preserve">GET – get </w:t>
+      </w:r>
+      <w:proofErr w:type="gramStart"/>
+      <w:r>
+        <w:rPr>
+          <w:color w:val="0070C0"/>
+        </w:rPr>
+        <w:t>cart</w:t>
+      </w:r>
+      <w:proofErr w:type="gramEnd"/>
+    </w:p>
+    <w:p>
+      <w:pPr>
+        <w:pStyle w:val="ListParagraph"/>
+        <w:numPr>
+          <w:ilvl w:val="1"/>
+          <w:numId w:val="1"/>
+        </w:numPr>
+        <w:rPr>
+          <w:color w:val="0070C0"/>
+        </w:rPr>
+      </w:pPr>
+      <w:r>
+        <w:rPr>
+          <w:color w:val="0070C0"/>
+        </w:rPr>
+        <w:t xml:space="preserve">PUT – edit item </w:t>
+      </w:r>
+      <w:proofErr w:type="gramStart"/>
+      <w:r>
+        <w:rPr>
+          <w:color w:val="0070C0"/>
+        </w:rPr>
+        <w:t>quantity</w:t>
+      </w:r>
+      <w:proofErr w:type="gramEnd"/>
+    </w:p>
+    <w:p>
+      <w:pPr>
+        <w:pStyle w:val="ListParagraph"/>
+        <w:numPr>
+          <w:ilvl w:val="1"/>
+          <w:numId w:val="1"/>
+        </w:numPr>
+        <w:rPr>
+          <w:color w:val="0070C0"/>
+        </w:rPr>
+      </w:pPr>
+      <w:r>
+        <w:rPr>
+          <w:color w:val="0070C0"/>
+        </w:rPr>
+        <w:t xml:space="preserve">DELETE – remove item from </w:t>
+      </w:r>
+      <w:proofErr w:type="gramStart"/>
+      <w:r>
+        <w:rPr>
+          <w:color w:val="0070C0"/>
+        </w:rPr>
+        <w:t>cart</w:t>
+      </w:r>
+      <w:proofErr w:type="gramEnd"/>
+    </w:p>
+    <w:p>
+      <w:pPr>
+        <w:pStyle w:val="ListParagraph"/>
+        <w:numPr>
+          <w:ilvl w:val="1"/>
+          <w:numId w:val="1"/>
+        </w:numPr>
+        <w:rPr>
+          <w:color w:val="00B050"/>
+        </w:rPr>
+      </w:pPr>
     </w:p>
     <w:sectPr>
       <w:pgSz w:w="12240" w:h="15840"/>

</xml_diff>